<commit_message>
Applications document description updated
</commit_message>
<xml_diff>
--- a/Documents/Book administratörs verktyg.docx
+++ b/Documents/Book administratörs verktyg.docx
@@ -5,11 +5,20 @@
     <w:p>
       <w:pPr>
         <w:rPr>
-          <w:lang w:val="sv-SE"/>
-        </w:rPr>
-      </w:pPr>
-      <w:r>
-        <w:rPr>
+          <w:u w:val="single"/>
+          <w:lang w:val="sv-SE"/>
+        </w:rPr>
+      </w:pPr>
+      <w:r>
+        <w:rPr>
+          <w:u w:val="single"/>
+          <w:lang w:val="sv-SE"/>
+        </w:rPr>
+        <w:t xml:space="preserve"> </w:t>
+      </w:r>
+      <w:r>
+        <w:rPr>
+          <w:u w:val="single"/>
           <w:lang w:val="sv-SE"/>
         </w:rPr>
         <w:t>Book administratörs verktyg</w:t>
@@ -70,136 +79,6 @@
           <w:lang w:val="sv-SE"/>
         </w:rPr>
         <w:t>Beskrivning</w:t>
-      </w:r>
-    </w:p>
-    <w:p>
-      <w:pPr>
-        <w:rPr>
-          <w:lang w:val="sv-SE"/>
-        </w:rPr>
-      </w:pPr>
-      <w:r>
-        <w:rPr>
-          <w:lang w:val="sv-SE"/>
-        </w:rPr>
-        <w:t>Ett xml dokument består att olika delar (Chapter,page,scene,object) med data som används i klienten.  Vi behöver ett verktyg som kan göra CRUD operationer i de här dokument för att sen kunna användas för att rendera innehåll.</w:t>
-      </w:r>
-    </w:p>
-    <w:p>
-      <w:r>
-        <w:t xml:space="preserve">3 </w:t>
-      </w:r>
-      <w:proofErr w:type="spellStart"/>
-      <w:r>
-        <w:t>Metod</w:t>
-      </w:r>
-      <w:proofErr w:type="spellEnd"/>
-    </w:p>
-    <w:p>
-      <w:r>
-        <w:t xml:space="preserve">  </w:t>
-      </w:r>
-      <w:proofErr w:type="spellStart"/>
-      <w:r>
-        <w:t>Struktur</w:t>
-      </w:r>
-      <w:proofErr w:type="spellEnd"/>
-      <w:r>
-        <w:t xml:space="preserve"> </w:t>
-      </w:r>
-      <w:proofErr w:type="spellStart"/>
-      <w:r>
-        <w:t>av</w:t>
-      </w:r>
-      <w:proofErr w:type="spellEnd"/>
-      <w:r>
-        <w:t xml:space="preserve"> en </w:t>
-      </w:r>
-      <w:proofErr w:type="spellStart"/>
-      <w:proofErr w:type="gramStart"/>
-      <w:r>
-        <w:t>bok</w:t>
-      </w:r>
-      <w:proofErr w:type="spellEnd"/>
-      <w:proofErr w:type="gramEnd"/>
-      <w:r>
-        <w:t>.</w:t>
-      </w:r>
-    </w:p>
-    <w:p>
-      <w:pPr>
-        <w:rPr>
-          <w:noProof/>
-          <w:lang w:eastAsia="sv-SE"/>
-        </w:rPr>
-      </w:pPr>
-      <w:r>
-        <w:rPr>
-          <w:noProof/>
-          <w:lang w:eastAsia="sv-SE"/>
-        </w:rPr>
-        <w:t xml:space="preserve">  </w:t>
-      </w:r>
-      <w:r>
-        <w:rPr>
-          <w:noProof/>
-          <w:lang w:eastAsia="sv-SE"/>
-        </w:rPr>
-        <w:t>Book-&gt; Pages -&gt; page-&gt;Frames-&gt; Content</w:t>
-      </w:r>
-      <w:r>
-        <w:rPr>
-          <w:noProof/>
-          <w:lang w:eastAsia="sv-SE"/>
-        </w:rPr>
-        <w:t>s</w:t>
-      </w:r>
-      <w:r>
-        <w:rPr>
-          <w:noProof/>
-          <w:lang w:eastAsia="sv-SE"/>
-        </w:rPr>
-        <w:t>- &gt;</w:t>
-      </w:r>
-      <w:r>
-        <w:rPr>
-          <w:noProof/>
-          <w:lang w:eastAsia="sv-SE"/>
-        </w:rPr>
-        <w:t>Content-&gt;Objects- &gt;Object</w:t>
-      </w:r>
-    </w:p>
-    <w:p>
-      <w:r>
-        <w:rPr>
-          <w:noProof/>
-          <w:lang w:eastAsia="sv-SE"/>
-        </w:rPr>
-        <w:t xml:space="preserve">    3.1 StartSida</w:t>
-      </w:r>
-    </w:p>
-    <w:p>
-      <w:pPr>
-        <w:pStyle w:val="ListParagraph"/>
-        <w:numPr>
-          <w:ilvl w:val="0"/>
-          <w:numId w:val="1"/>
-        </w:numPr>
-        <w:rPr>
-          <w:lang w:val="sv-SE"/>
-        </w:rPr>
-      </w:pPr>
-      <w:r>
-        <w:rPr>
-          <w:lang w:val="sv-SE"/>
-        </w:rPr>
-        <w:t xml:space="preserve"> </w:t>
-      </w:r>
-      <w:r>
-        <w:rPr>
-          <w:lang w:val="sv-SE"/>
-        </w:rPr>
-        <w:t>Först skall man fråga användaren om de vill skapa en ny bok eller ladda up en befintlig bok. Fig 1</w:t>
       </w:r>
     </w:p>
     <w:p>
@@ -216,18 +95,18 @@
         <mc:AlternateContent>
           <mc:Choice Requires="wps">
             <w:drawing>
-              <wp:anchor distT="0" distB="0" distL="114300" distR="114300" simplePos="0" relativeHeight="251659264" behindDoc="0" locked="0" layoutInCell="1" allowOverlap="1" wp14:anchorId="4FE9C205" wp14:editId="55C51DFF">
+              <wp:anchor distT="0" distB="0" distL="114300" distR="114300" simplePos="0" relativeHeight="251670528" behindDoc="0" locked="0" layoutInCell="1" allowOverlap="1">
                 <wp:simplePos x="0" y="0"/>
                 <wp:positionH relativeFrom="column">
-                  <wp:posOffset>824230</wp:posOffset>
+                  <wp:posOffset>557530</wp:posOffset>
                 </wp:positionH>
                 <wp:positionV relativeFrom="paragraph">
-                  <wp:posOffset>19685</wp:posOffset>
+                  <wp:posOffset>646430</wp:posOffset>
                 </wp:positionV>
-                <wp:extent cx="3286125" cy="1133475"/>
-                <wp:effectExtent l="0" t="0" r="28575" b="28575"/>
+                <wp:extent cx="5124450" cy="2047875"/>
+                <wp:effectExtent l="0" t="0" r="19050" b="28575"/>
                 <wp:wrapNone/>
-                <wp:docPr id="1" name="Rectangle 1"/>
+                <wp:docPr id="9" name="Rounded Rectangle 9"/>
                 <wp:cNvGraphicFramePr/>
                 <a:graphic xmlns:a="http://schemas.openxmlformats.org/drawingml/2006/main">
                   <a:graphicData uri="http://schemas.microsoft.com/office/word/2010/wordprocessingShape">
@@ -236,9 +115,9 @@
                       <wps:spPr>
                         <a:xfrm>
                           <a:off x="0" y="0"/>
-                          <a:ext cx="3286125" cy="1133475"/>
+                          <a:ext cx="5124450" cy="2047875"/>
                         </a:xfrm>
-                        <a:prstGeom prst="rect">
+                        <a:prstGeom prst="roundRect">
                           <a:avLst/>
                         </a:prstGeom>
                       </wps:spPr>
@@ -267,19 +146,28 @@
                     </wps:wsp>
                   </a:graphicData>
                 </a:graphic>
-                <wp14:sizeRelV relativeFrom="margin">
-                  <wp14:pctHeight>0</wp14:pctHeight>
-                </wp14:sizeRelV>
               </wp:anchor>
             </w:drawing>
           </mc:Choice>
           <mc:Fallback>
             <w:pict>
-              <v:rect id="Rectangle 1" o:spid="_x0000_s1026" style="position:absolute;margin-left:64.9pt;margin-top:1.55pt;width:258.75pt;height:89.25pt;z-index:251659264;visibility:visible;mso-wrap-style:square;mso-height-percent:0;mso-wrap-distance-left:9pt;mso-wrap-distance-top:0;mso-wrap-distance-right:9pt;mso-wrap-distance-bottom:0;mso-position-horizontal:absolute;mso-position-horizontal-relative:text;mso-position-vertical:absolute;mso-position-vertical-relative:text;mso-height-percent:0;mso-height-relative:margin;v-text-anchor:middle" o:gfxdata="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" fillcolor="#4f81bd [3204]" strokecolor="#243f60 [1604]" strokeweight="2pt"/>
+              <v:roundrect id="Rounded Rectangle 9" o:spid="_x0000_s1026" style="position:absolute;margin-left:43.9pt;margin-top:50.9pt;width:403.5pt;height:161.25pt;z-index:251670528;visibility:visible;mso-wrap-style:square;mso-wrap-distance-left:9pt;mso-wrap-distance-top:0;mso-wrap-distance-right:9pt;mso-wrap-distance-bottom:0;mso-position-horizontal:absolute;mso-position-horizontal-relative:text;mso-position-vertical:absolute;mso-position-vertical-relative:text;v-text-anchor:middle" arcsize="10923f" o:gfxdata="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" fillcolor="#4f81bd [3204]" strokecolor="#243f60 [1604]" strokeweight="2pt"/>
             </w:pict>
           </mc:Fallback>
         </mc:AlternateContent>
       </w:r>
+      <w:r>
+        <w:rPr>
+          <w:lang w:val="sv-SE"/>
+        </w:rPr>
+        <w:t>Ett xml dokument består att olika delar (Chapter,page,scene,object) med data som används i klienten.  Vi behöver ett verktyg som kan göra CRUD operationer i de här dokument för att sen kunna användas för att rendera innehåll.</w:t>
+      </w:r>
+      <w:r>
+        <w:rPr>
+          <w:lang w:val="sv-SE"/>
+        </w:rPr>
+        <w:t xml:space="preserve"> Fig 1</w:t>
+      </w:r>
     </w:p>
     <w:p>
       <w:pPr>
@@ -295,13 +183,994 @@
         <mc:AlternateContent>
           <mc:Choice Requires="wps">
             <w:drawing>
-              <wp:anchor distT="0" distB="0" distL="114300" distR="114300" simplePos="0" relativeHeight="251662336" behindDoc="0" locked="0" layoutInCell="1" allowOverlap="1" wp14:anchorId="061C93DC" wp14:editId="116118B2">
+              <wp:anchor distT="0" distB="0" distL="114300" distR="114300" simplePos="0" relativeHeight="251672576" behindDoc="0" locked="0" layoutInCell="1" allowOverlap="1" wp14:anchorId="4E4D23B2" wp14:editId="005F3950">
                 <wp:simplePos x="0" y="0"/>
                 <wp:positionH relativeFrom="column">
-                  <wp:posOffset>2281555</wp:posOffset>
+                  <wp:posOffset>2014855</wp:posOffset>
                 </wp:positionH>
                 <wp:positionV relativeFrom="paragraph">
-                  <wp:posOffset>86995</wp:posOffset>
+                  <wp:posOffset>102235</wp:posOffset>
+                </wp:positionV>
+                <wp:extent cx="2324100" cy="1781175"/>
+                <wp:effectExtent l="0" t="0" r="19050" b="28575"/>
+                <wp:wrapNone/>
+                <wp:docPr id="11" name="Rounded Rectangle 11"/>
+                <wp:cNvGraphicFramePr/>
+                <a:graphic xmlns:a="http://schemas.openxmlformats.org/drawingml/2006/main">
+                  <a:graphicData uri="http://schemas.microsoft.com/office/word/2010/wordprocessingShape">
+                    <wps:wsp>
+                      <wps:cNvSpPr/>
+                      <wps:spPr>
+                        <a:xfrm>
+                          <a:off x="0" y="0"/>
+                          <a:ext cx="2324100" cy="1781175"/>
+                        </a:xfrm>
+                        <a:prstGeom prst="roundRect">
+                          <a:avLst/>
+                        </a:prstGeom>
+                      </wps:spPr>
+                      <wps:style>
+                        <a:lnRef idx="2">
+                          <a:schemeClr val="accent6"/>
+                        </a:lnRef>
+                        <a:fillRef idx="1">
+                          <a:schemeClr val="lt1"/>
+                        </a:fillRef>
+                        <a:effectRef idx="0">
+                          <a:schemeClr val="accent6"/>
+                        </a:effectRef>
+                        <a:fontRef idx="minor">
+                          <a:schemeClr val="dk1"/>
+                        </a:fontRef>
+                      </wps:style>
+                      <wps:txbx>
+                        <w:txbxContent>
+                          <w:p>
+                            <w:pPr>
+                              <w:ind w:left="0"/>
+                              <w:jc w:val="center"/>
+                            </w:pPr>
+                            <w:r>
+                              <w:t xml:space="preserve">Bok </w:t>
+                            </w:r>
+                            <w:proofErr w:type="spellStart"/>
+                            <w:r>
+                              <w:t>innehåll</w:t>
+                            </w:r>
+                            <w:proofErr w:type="spellEnd"/>
+                          </w:p>
+                        </w:txbxContent>
+                      </wps:txbx>
+                      <wps:bodyPr rot="0" spcFirstLastPara="0" vertOverflow="overflow" horzOverflow="overflow" vert="horz" wrap="square" lIns="91440" tIns="45720" rIns="91440" bIns="45720" numCol="1" spcCol="0" rtlCol="0" fromWordArt="0" anchor="ctr" anchorCtr="0" forceAA="0" compatLnSpc="1">
+                        <a:prstTxWarp prst="textNoShape">
+                          <a:avLst/>
+                        </a:prstTxWarp>
+                        <a:noAutofit/>
+                      </wps:bodyPr>
+                    </wps:wsp>
+                  </a:graphicData>
+                </a:graphic>
+                <wp14:sizeRelH relativeFrom="margin">
+                  <wp14:pctWidth>0</wp14:pctWidth>
+                </wp14:sizeRelH>
+              </wp:anchor>
+            </w:drawing>
+          </mc:Choice>
+          <mc:Fallback>
+            <w:pict>
+              <v:roundrect id="Rounded Rectangle 11" o:spid="_x0000_s1026" style="position:absolute;left:0;text-align:left;margin-left:158.65pt;margin-top:8.05pt;width:183pt;height:140.25pt;z-index:251672576;visibility:visible;mso-wrap-style:square;mso-width-percent:0;mso-wrap-distance-left:9pt;mso-wrap-distance-top:0;mso-wrap-distance-right:9pt;mso-wrap-distance-bottom:0;mso-position-horizontal:absolute;mso-position-horizontal-relative:text;mso-position-vertical:absolute;mso-position-vertical-relative:text;mso-width-percent:0;mso-width-relative:margin;v-text-anchor:middle" arcsize="10923f" o:gfxdata="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" fillcolor="white [3201]" strokecolor="#f79646 [3209]" strokeweight="2pt">
+                <v:textbox>
+                  <w:txbxContent>
+                    <w:p>
+                      <w:pPr>
+                        <w:ind w:left="0"/>
+                        <w:jc w:val="center"/>
+                      </w:pPr>
+                      <w:r>
+                        <w:t xml:space="preserve">Bok </w:t>
+                      </w:r>
+                      <w:proofErr w:type="spellStart"/>
+                      <w:r>
+                        <w:t>innehåll</w:t>
+                      </w:r>
+                      <w:proofErr w:type="spellEnd"/>
+                    </w:p>
+                  </w:txbxContent>
+                </v:textbox>
+              </v:roundrect>
+            </w:pict>
+          </mc:Fallback>
+        </mc:AlternateContent>
+      </w:r>
+      <w:r>
+        <w:rPr>
+          <w:noProof/>
+          <w:lang w:val="sv-SE" w:eastAsia="sv-SE"/>
+        </w:rPr>
+        <mc:AlternateContent>
+          <mc:Choice Requires="wps">
+            <w:drawing>
+              <wp:anchor distT="0" distB="0" distL="114300" distR="114300" simplePos="0" relativeHeight="251673600" behindDoc="0" locked="0" layoutInCell="1" allowOverlap="1" wp14:anchorId="19DC95FC" wp14:editId="3E729F11">
+                <wp:simplePos x="0" y="0"/>
+                <wp:positionH relativeFrom="column">
+                  <wp:posOffset>4396106</wp:posOffset>
+                </wp:positionH>
+                <wp:positionV relativeFrom="paragraph">
+                  <wp:posOffset>102235</wp:posOffset>
+                </wp:positionV>
+                <wp:extent cx="1200150" cy="1781175"/>
+                <wp:effectExtent l="0" t="0" r="19050" b="28575"/>
+                <wp:wrapNone/>
+                <wp:docPr id="12" name="Rounded Rectangle 12"/>
+                <wp:cNvGraphicFramePr/>
+                <a:graphic xmlns:a="http://schemas.openxmlformats.org/drawingml/2006/main">
+                  <a:graphicData uri="http://schemas.microsoft.com/office/word/2010/wordprocessingShape">
+                    <wps:wsp>
+                      <wps:cNvSpPr/>
+                      <wps:spPr>
+                        <a:xfrm>
+                          <a:off x="0" y="0"/>
+                          <a:ext cx="1200150" cy="1781175"/>
+                        </a:xfrm>
+                        <a:prstGeom prst="roundRect">
+                          <a:avLst/>
+                        </a:prstGeom>
+                      </wps:spPr>
+                      <wps:style>
+                        <a:lnRef idx="2">
+                          <a:schemeClr val="accent6"/>
+                        </a:lnRef>
+                        <a:fillRef idx="1">
+                          <a:schemeClr val="lt1"/>
+                        </a:fillRef>
+                        <a:effectRef idx="0">
+                          <a:schemeClr val="accent6"/>
+                        </a:effectRef>
+                        <a:fontRef idx="minor">
+                          <a:schemeClr val="dk1"/>
+                        </a:fontRef>
+                      </wps:style>
+                      <wps:txbx>
+                        <w:txbxContent>
+                          <w:p>
+                            <w:pPr>
+                              <w:ind w:left="0"/>
+                              <w:jc w:val="center"/>
+                            </w:pPr>
+                            <w:r>
+                              <w:t>&lt;&lt;</w:t>
+                            </w:r>
+                            <w:proofErr w:type="spellStart"/>
+                            <w:r>
+                              <w:t>Resurser</w:t>
+                            </w:r>
+                            <w:proofErr w:type="spellEnd"/>
+                            <w:r>
+                              <w:t>&gt;&gt;</w:t>
+                            </w:r>
+                          </w:p>
+                          <w:p>
+                            <w:pPr>
+                              <w:ind w:left="0"/>
+                              <w:jc w:val="center"/>
+                            </w:pPr>
+                            <w:proofErr w:type="gramStart"/>
+                            <w:r>
+                              <w:t>Frames.</w:t>
+                            </w:r>
+                            <w:proofErr w:type="gramEnd"/>
+                          </w:p>
+                          <w:p>
+                            <w:pPr>
+                              <w:ind w:left="0"/>
+                              <w:jc w:val="center"/>
+                            </w:pPr>
+                            <w:proofErr w:type="spellStart"/>
+                            <w:r>
+                              <w:t>Backgrunds</w:t>
+                            </w:r>
+                            <w:proofErr w:type="spellEnd"/>
+                          </w:p>
+                          <w:p>
+                            <w:pPr>
+                              <w:ind w:left="0"/>
+                              <w:jc w:val="center"/>
+                            </w:pPr>
+                            <w:proofErr w:type="spellStart"/>
+                            <w:proofErr w:type="gramStart"/>
+                            <w:r>
+                              <w:t>Bilder</w:t>
+                            </w:r>
+                            <w:proofErr w:type="spellEnd"/>
+                            <w:r>
+                              <w:t>.</w:t>
+                            </w:r>
+                            <w:proofErr w:type="gramEnd"/>
+                          </w:p>
+                          <w:p>
+                            <w:pPr>
+                              <w:ind w:left="0"/>
+                              <w:jc w:val="center"/>
+                            </w:pPr>
+                            <w:proofErr w:type="gramStart"/>
+                            <w:r>
+                              <w:t>Objects.</w:t>
+                            </w:r>
+                            <w:proofErr w:type="gramEnd"/>
+                          </w:p>
+                          <w:p>
+                            <w:pPr>
+                              <w:ind w:left="0"/>
+                              <w:jc w:val="center"/>
+                            </w:pPr>
+                            <w:r>
+                              <w:t>Contents</w:t>
+                            </w:r>
+                          </w:p>
+                        </w:txbxContent>
+                      </wps:txbx>
+                      <wps:bodyPr rot="0" spcFirstLastPara="0" vertOverflow="overflow" horzOverflow="overflow" vert="horz" wrap="square" lIns="91440" tIns="45720" rIns="91440" bIns="45720" numCol="1" spcCol="0" rtlCol="0" fromWordArt="0" anchor="ctr" anchorCtr="0" forceAA="0" compatLnSpc="1">
+                        <a:prstTxWarp prst="textNoShape">
+                          <a:avLst/>
+                        </a:prstTxWarp>
+                        <a:noAutofit/>
+                      </wps:bodyPr>
+                    </wps:wsp>
+                  </a:graphicData>
+                </a:graphic>
+                <wp14:sizeRelH relativeFrom="margin">
+                  <wp14:pctWidth>0</wp14:pctWidth>
+                </wp14:sizeRelH>
+              </wp:anchor>
+            </w:drawing>
+          </mc:Choice>
+          <mc:Fallback>
+            <w:pict>
+              <v:roundrect id="Rounded Rectangle 12" o:spid="_x0000_s1027" style="position:absolute;left:0;text-align:left;margin-left:346.15pt;margin-top:8.05pt;width:94.5pt;height:140.25pt;z-index:251673600;visibility:visible;mso-wrap-style:square;mso-width-percent:0;mso-wrap-distance-left:9pt;mso-wrap-distance-top:0;mso-wrap-distance-right:9pt;mso-wrap-distance-bottom:0;mso-position-horizontal:absolute;mso-position-horizontal-relative:text;mso-position-vertical:absolute;mso-position-vertical-relative:text;mso-width-percent:0;mso-width-relative:margin;v-text-anchor:middle" arcsize="10923f" o:gfxdata="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" fillcolor="white [3201]" strokecolor="#f79646 [3209]" strokeweight="2pt">
+                <v:textbox>
+                  <w:txbxContent>
+                    <w:p>
+                      <w:pPr>
+                        <w:ind w:left="0"/>
+                        <w:jc w:val="center"/>
+                      </w:pPr>
+                      <w:r>
+                        <w:t>&lt;&lt;</w:t>
+                      </w:r>
+                      <w:proofErr w:type="spellStart"/>
+                      <w:r>
+                        <w:t>Resurser</w:t>
+                      </w:r>
+                      <w:proofErr w:type="spellEnd"/>
+                      <w:r>
+                        <w:t>&gt;&gt;</w:t>
+                      </w:r>
+                    </w:p>
+                    <w:p>
+                      <w:pPr>
+                        <w:ind w:left="0"/>
+                        <w:jc w:val="center"/>
+                      </w:pPr>
+                      <w:proofErr w:type="gramStart"/>
+                      <w:r>
+                        <w:t>Frames.</w:t>
+                      </w:r>
+                      <w:proofErr w:type="gramEnd"/>
+                    </w:p>
+                    <w:p>
+                      <w:pPr>
+                        <w:ind w:left="0"/>
+                        <w:jc w:val="center"/>
+                      </w:pPr>
+                      <w:proofErr w:type="spellStart"/>
+                      <w:r>
+                        <w:t>Backgrunds</w:t>
+                      </w:r>
+                      <w:proofErr w:type="spellEnd"/>
+                    </w:p>
+                    <w:p>
+                      <w:pPr>
+                        <w:ind w:left="0"/>
+                        <w:jc w:val="center"/>
+                      </w:pPr>
+                      <w:proofErr w:type="spellStart"/>
+                      <w:proofErr w:type="gramStart"/>
+                      <w:r>
+                        <w:t>Bilder</w:t>
+                      </w:r>
+                      <w:proofErr w:type="spellEnd"/>
+                      <w:r>
+                        <w:t>.</w:t>
+                      </w:r>
+                      <w:proofErr w:type="gramEnd"/>
+                    </w:p>
+                    <w:p>
+                      <w:pPr>
+                        <w:ind w:left="0"/>
+                        <w:jc w:val="center"/>
+                      </w:pPr>
+                      <w:proofErr w:type="gramStart"/>
+                      <w:r>
+                        <w:t>Objects.</w:t>
+                      </w:r>
+                      <w:proofErr w:type="gramEnd"/>
+                    </w:p>
+                    <w:p>
+                      <w:pPr>
+                        <w:ind w:left="0"/>
+                        <w:jc w:val="center"/>
+                      </w:pPr>
+                      <w:r>
+                        <w:t>Contents</w:t>
+                      </w:r>
+                    </w:p>
+                  </w:txbxContent>
+                </v:textbox>
+              </v:roundrect>
+            </w:pict>
+          </mc:Fallback>
+        </mc:AlternateContent>
+      </w:r>
+      <w:r>
+        <w:rPr>
+          <w:noProof/>
+          <w:lang w:val="sv-SE" w:eastAsia="sv-SE"/>
+        </w:rPr>
+        <mc:AlternateContent>
+          <mc:Choice Requires="wps">
+            <w:drawing>
+              <wp:anchor distT="0" distB="0" distL="114300" distR="114300" simplePos="0" relativeHeight="251671552" behindDoc="0" locked="0" layoutInCell="1" allowOverlap="1">
+                <wp:simplePos x="0" y="0"/>
+                <wp:positionH relativeFrom="column">
+                  <wp:posOffset>748030</wp:posOffset>
+                </wp:positionH>
+                <wp:positionV relativeFrom="paragraph">
+                  <wp:posOffset>102235</wp:posOffset>
+                </wp:positionV>
+                <wp:extent cx="1219200" cy="1781175"/>
+                <wp:effectExtent l="0" t="0" r="19050" b="28575"/>
+                <wp:wrapNone/>
+                <wp:docPr id="10" name="Rounded Rectangle 10"/>
+                <wp:cNvGraphicFramePr/>
+                <a:graphic xmlns:a="http://schemas.openxmlformats.org/drawingml/2006/main">
+                  <a:graphicData uri="http://schemas.microsoft.com/office/word/2010/wordprocessingShape">
+                    <wps:wsp>
+                      <wps:cNvSpPr/>
+                      <wps:spPr>
+                        <a:xfrm>
+                          <a:off x="0" y="0"/>
+                          <a:ext cx="1219200" cy="1781175"/>
+                        </a:xfrm>
+                        <a:prstGeom prst="roundRect">
+                          <a:avLst/>
+                        </a:prstGeom>
+                      </wps:spPr>
+                      <wps:style>
+                        <a:lnRef idx="2">
+                          <a:schemeClr val="accent6"/>
+                        </a:lnRef>
+                        <a:fillRef idx="1">
+                          <a:schemeClr val="lt1"/>
+                        </a:fillRef>
+                        <a:effectRef idx="0">
+                          <a:schemeClr val="accent6"/>
+                        </a:effectRef>
+                        <a:fontRef idx="minor">
+                          <a:schemeClr val="dk1"/>
+                        </a:fontRef>
+                      </wps:style>
+                      <wps:txbx>
+                        <w:txbxContent>
+                          <w:p>
+                            <w:pPr>
+                              <w:ind w:left="0"/>
+                              <w:jc w:val="center"/>
+                              <w:rPr>
+                                <w:lang w:val="sv-SE"/>
+                              </w:rPr>
+                            </w:pPr>
+                            <w:r>
+                              <w:rPr>
+                                <w:lang w:val="sv-SE"/>
+                              </w:rPr>
+                              <w:t>Inställningar</w:t>
+                            </w:r>
+                          </w:p>
+                          <w:p>
+                            <w:pPr>
+                              <w:ind w:left="0"/>
+                              <w:jc w:val="center"/>
+                              <w:rPr>
+                                <w:lang w:val="sv-SE"/>
+                              </w:rPr>
+                            </w:pPr>
+                            <w:r>
+                              <w:rPr>
+                                <w:lang w:val="sv-SE"/>
+                              </w:rPr>
+                              <w:t>Fil operationer.</w:t>
+                            </w:r>
+                          </w:p>
+                          <w:p>
+                            <w:pPr>
+                              <w:ind w:left="0"/>
+                              <w:jc w:val="center"/>
+                              <w:rPr>
+                                <w:lang w:val="sv-SE"/>
+                              </w:rPr>
+                            </w:pPr>
+                            <w:r>
+                              <w:rPr>
+                                <w:lang w:val="sv-SE"/>
+                              </w:rPr>
+                              <w:t>Status.</w:t>
+                            </w:r>
+                          </w:p>
+                          <w:p>
+                            <w:pPr>
+                              <w:ind w:left="0"/>
+                              <w:jc w:val="center"/>
+                              <w:rPr>
+                                <w:lang w:val="sv-SE"/>
+                              </w:rPr>
+                            </w:pPr>
+                            <w:r>
+                              <w:rPr>
+                                <w:lang w:val="sv-SE"/>
+                              </w:rPr>
+                              <w:t>Språk väljare</w:t>
+                            </w:r>
+                          </w:p>
+                        </w:txbxContent>
+                      </wps:txbx>
+                      <wps:bodyPr rot="0" spcFirstLastPara="0" vertOverflow="overflow" horzOverflow="overflow" vert="horz" wrap="square" lIns="91440" tIns="45720" rIns="91440" bIns="45720" numCol="1" spcCol="0" rtlCol="0" fromWordArt="0" anchor="ctr" anchorCtr="0" forceAA="0" compatLnSpc="1">
+                        <a:prstTxWarp prst="textNoShape">
+                          <a:avLst/>
+                        </a:prstTxWarp>
+                        <a:noAutofit/>
+                      </wps:bodyPr>
+                    </wps:wsp>
+                  </a:graphicData>
+                </a:graphic>
+              </wp:anchor>
+            </w:drawing>
+          </mc:Choice>
+          <mc:Fallback>
+            <w:pict>
+              <v:roundrect id="Rounded Rectangle 10" o:spid="_x0000_s1028" style="position:absolute;left:0;text-align:left;margin-left:58.9pt;margin-top:8.05pt;width:96pt;height:140.25pt;z-index:251671552;visibility:visible;mso-wrap-style:square;mso-wrap-distance-left:9pt;mso-wrap-distance-top:0;mso-wrap-distance-right:9pt;mso-wrap-distance-bottom:0;mso-position-horizontal:absolute;mso-position-horizontal-relative:text;mso-position-vertical:absolute;mso-position-vertical-relative:text;v-text-anchor:middle" arcsize="10923f" o:gfxdata="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" fillcolor="white [3201]" strokecolor="#f79646 [3209]" strokeweight="2pt">
+                <v:textbox>
+                  <w:txbxContent>
+                    <w:p>
+                      <w:pPr>
+                        <w:ind w:left="0"/>
+                        <w:jc w:val="center"/>
+                        <w:rPr>
+                          <w:lang w:val="sv-SE"/>
+                        </w:rPr>
+                      </w:pPr>
+                      <w:r>
+                        <w:rPr>
+                          <w:lang w:val="sv-SE"/>
+                        </w:rPr>
+                        <w:t>Inställningar</w:t>
+                      </w:r>
+                    </w:p>
+                    <w:p>
+                      <w:pPr>
+                        <w:ind w:left="0"/>
+                        <w:jc w:val="center"/>
+                        <w:rPr>
+                          <w:lang w:val="sv-SE"/>
+                        </w:rPr>
+                      </w:pPr>
+                      <w:r>
+                        <w:rPr>
+                          <w:lang w:val="sv-SE"/>
+                        </w:rPr>
+                        <w:t>Fil operationer.</w:t>
+                      </w:r>
+                    </w:p>
+                    <w:p>
+                      <w:pPr>
+                        <w:ind w:left="0"/>
+                        <w:jc w:val="center"/>
+                        <w:rPr>
+                          <w:lang w:val="sv-SE"/>
+                        </w:rPr>
+                      </w:pPr>
+                      <w:r>
+                        <w:rPr>
+                          <w:lang w:val="sv-SE"/>
+                        </w:rPr>
+                        <w:t>Status.</w:t>
+                      </w:r>
+                    </w:p>
+                    <w:p>
+                      <w:pPr>
+                        <w:ind w:left="0"/>
+                        <w:jc w:val="center"/>
+                        <w:rPr>
+                          <w:lang w:val="sv-SE"/>
+                        </w:rPr>
+                      </w:pPr>
+                      <w:r>
+                        <w:rPr>
+                          <w:lang w:val="sv-SE"/>
+                        </w:rPr>
+                        <w:t>Språk väljare</w:t>
+                      </w:r>
+                    </w:p>
+                  </w:txbxContent>
+                </v:textbox>
+              </v:roundrect>
+            </w:pict>
+          </mc:Fallback>
+        </mc:AlternateContent>
+      </w:r>
+    </w:p>
+    <w:p>
+      <w:pPr>
+        <w:rPr>
+          <w:lang w:val="sv-SE"/>
+        </w:rPr>
+      </w:pPr>
+    </w:p>
+    <w:p>
+      <w:pPr>
+        <w:rPr>
+          <w:lang w:val="sv-SE"/>
+        </w:rPr>
+      </w:pPr>
+    </w:p>
+    <w:p>
+      <w:pPr>
+        <w:rPr>
+          <w:lang w:val="sv-SE"/>
+        </w:rPr>
+      </w:pPr>
+    </w:p>
+    <w:p>
+      <w:pPr>
+        <w:rPr>
+          <w:lang w:val="sv-SE"/>
+        </w:rPr>
+      </w:pPr>
+    </w:p>
+    <w:p>
+      <w:pPr>
+        <w:rPr>
+          <w:lang w:val="sv-SE"/>
+        </w:rPr>
+      </w:pPr>
+    </w:p>
+    <w:p>
+      <w:pPr>
+        <w:rPr>
+          <w:lang w:val="sv-SE"/>
+        </w:rPr>
+      </w:pPr>
+    </w:p>
+    <w:p>
+      <w:pPr>
+        <w:rPr>
+          <w:lang w:val="sv-SE"/>
+        </w:rPr>
+      </w:pPr>
+      <w:r>
+        <w:rPr>
+          <w:lang w:val="sv-SE"/>
+        </w:rPr>
+        <w:t xml:space="preserve">                                Fig 1 redigerings verktyget</w:t>
+      </w:r>
+    </w:p>
+    <w:p>
+      <w:pPr>
+        <w:rPr>
+          <w:lang w:val="sv-SE"/>
+        </w:rPr>
+      </w:pPr>
+      <w:r>
+        <w:rPr>
+          <w:lang w:val="sv-SE"/>
+        </w:rPr>
+        <w:t>3 Metod</w:t>
+      </w:r>
+    </w:p>
+    <w:p>
+      <w:r>
+        <w:t xml:space="preserve"> </w:t>
+      </w:r>
+      <w:r>
+        <w:t xml:space="preserve">  3.1</w:t>
+      </w:r>
+      <w:r>
+        <w:t xml:space="preserve"> </w:t>
+      </w:r>
+      <w:proofErr w:type="spellStart"/>
+      <w:r>
+        <w:t>Struktur</w:t>
+      </w:r>
+      <w:proofErr w:type="spellEnd"/>
+      <w:r>
+        <w:t xml:space="preserve"> </w:t>
+      </w:r>
+      <w:proofErr w:type="spellStart"/>
+      <w:r>
+        <w:t>av</w:t>
+      </w:r>
+      <w:proofErr w:type="spellEnd"/>
+      <w:r>
+        <w:t xml:space="preserve"> en </w:t>
+      </w:r>
+      <w:proofErr w:type="spellStart"/>
+      <w:proofErr w:type="gramStart"/>
+      <w:r>
+        <w:t>bok</w:t>
+      </w:r>
+      <w:proofErr w:type="spellEnd"/>
+      <w:proofErr w:type="gramEnd"/>
+      <w:r>
+        <w:t>.</w:t>
+      </w:r>
+    </w:p>
+    <w:p>
+      <w:pPr>
+        <w:rPr>
+          <w:noProof/>
+          <w:lang w:eastAsia="sv-SE"/>
+        </w:rPr>
+      </w:pPr>
+      <w:r>
+        <w:rPr>
+          <w:noProof/>
+          <w:lang w:eastAsia="sv-SE"/>
+        </w:rPr>
+        <w:t xml:space="preserve">  </w:t>
+      </w:r>
+      <w:r>
+        <w:rPr>
+          <w:noProof/>
+          <w:lang w:eastAsia="sv-SE"/>
+        </w:rPr>
+        <w:t xml:space="preserve">        </w:t>
+      </w:r>
+      <w:r>
+        <w:rPr>
+          <w:noProof/>
+          <w:lang w:eastAsia="sv-SE"/>
+        </w:rPr>
+        <w:t>Book-&gt; Pages -&gt; page-&gt;Frames-&gt; Contents- &gt;Content-&gt;Objects- &gt;Object</w:t>
+      </w:r>
+    </w:p>
+    <w:p>
+      <w:pPr>
+        <w:rPr>
+          <w:lang w:val="sv-SE"/>
+        </w:rPr>
+      </w:pPr>
+      <w:r>
+        <w:rPr>
+          <w:noProof/>
+          <w:lang w:val="sv-SE" w:eastAsia="sv-SE"/>
+        </w:rPr>
+        <w:t xml:space="preserve">    3.2</w:t>
+      </w:r>
+      <w:r>
+        <w:rPr>
+          <w:noProof/>
+          <w:lang w:val="sv-SE" w:eastAsia="sv-SE"/>
+        </w:rPr>
+        <w:t xml:space="preserve"> StartSida</w:t>
+      </w:r>
+    </w:p>
+    <w:p>
+      <w:pPr>
+        <w:rPr>
+          <w:lang w:val="sv-SE"/>
+        </w:rPr>
+      </w:pPr>
+      <w:r>
+        <w:rPr>
+          <w:lang w:val="sv-SE"/>
+        </w:rPr>
+        <w:t xml:space="preserve">           På första sidan ges användarna möjlighet att logga in i systemet. Det skall ju också gå  </w:t>
+      </w:r>
+      <w:r>
+        <w:rPr>
+          <w:lang w:val="sv-SE"/>
+        </w:rPr>
+        <w:br/>
+        <w:t xml:space="preserve">           att bytta språket för hela session.</w:t>
+      </w:r>
+    </w:p>
+    <w:p>
+      <w:pPr>
+        <w:rPr>
+          <w:lang w:val="sv-SE"/>
+        </w:rPr>
+      </w:pPr>
+      <w:r>
+        <w:rPr>
+          <w:lang w:val="sv-SE"/>
+        </w:rPr>
+        <w:t xml:space="preserve">          </w:t>
+      </w:r>
+    </w:p>
+    <w:p>
+      <w:pPr>
+        <w:rPr>
+          <w:lang w:val="sv-SE"/>
+        </w:rPr>
+      </w:pPr>
+    </w:p>
+    <w:p>
+      <w:pPr>
+        <w:rPr>
+          <w:lang w:val="sv-SE"/>
+        </w:rPr>
+      </w:pPr>
+      <w:r>
+        <w:rPr>
+          <w:lang w:val="sv-SE"/>
+        </w:rPr>
+        <w:t xml:space="preserve">   3.3 </w:t>
+      </w:r>
+      <w:r>
+        <w:rPr>
+          <w:lang w:val="sv-SE"/>
+        </w:rPr>
+        <w:t>Redigering sida</w:t>
+      </w:r>
+    </w:p>
+    <w:p>
+      <w:pPr>
+        <w:rPr>
+          <w:lang w:val="sv-SE"/>
+        </w:rPr>
+      </w:pPr>
+      <w:r>
+        <w:rPr>
+          <w:lang w:val="sv-SE"/>
+        </w:rPr>
+        <w:t xml:space="preserve">         3.3.1 CRUD operationer</w:t>
+      </w:r>
+    </w:p>
+    <w:p>
+      <w:pPr>
+        <w:rPr>
+          <w:lang w:val="sv-SE"/>
+        </w:rPr>
+      </w:pPr>
+      <w:r>
+        <w:rPr>
+          <w:lang w:val="sv-SE"/>
+        </w:rPr>
+        <w:t xml:space="preserve">                   Det skall gå att lägga till, ta bort och uppdatera en bok  </w:t>
+      </w:r>
+      <w:r>
+        <w:rPr>
+          <w:lang w:val="sv-SE"/>
+        </w:rPr>
+        <w:br/>
+        <w:t xml:space="preserve">                  innehåll (chapters,sidor,komponents ,o.s.v). </w:t>
+      </w:r>
+      <w:r>
+        <w:rPr>
+          <w:lang w:val="sv-SE"/>
+        </w:rPr>
+        <w:br/>
+        <w:t xml:space="preserve">                 Uppdateringen av de olika komponenten sker på en gång i backgrunden.  På Klient </w:t>
+      </w:r>
+      <w:r>
+        <w:rPr>
+          <w:lang w:val="sv-SE"/>
+        </w:rPr>
+        <w:br/>
+        <w:t xml:space="preserve">                delen  visas up ändringarna on the fly, utan att behöva uppdatera sidan och XML  </w:t>
+      </w:r>
+      <w:r>
+        <w:rPr>
+          <w:lang w:val="sv-SE"/>
+        </w:rPr>
+        <w:br/>
+        <w:t xml:space="preserve">               /SQL   data   uppdateras i backgrunden</w:t>
+      </w:r>
+      <w:r>
+        <w:rPr>
+          <w:lang w:val="sv-SE"/>
+        </w:rPr>
+        <w:t xml:space="preserve"> samtidigt.</w:t>
+      </w:r>
+    </w:p>
+    <w:p>
+      <w:pPr>
+        <w:rPr>
+          <w:lang w:val="sv-SE"/>
+        </w:rPr>
+      </w:pPr>
+      <w:r>
+        <w:rPr>
+          <w:lang w:val="sv-SE"/>
+        </w:rPr>
+        <w:lastRenderedPageBreak/>
+        <w:t xml:space="preserve">    </w:t>
+      </w:r>
+      <w:r>
+        <w:rPr>
+          <w:lang w:val="sv-SE"/>
+        </w:rPr>
+        <w:t>3.4</w:t>
+      </w:r>
+      <w:r>
+        <w:rPr>
+          <w:lang w:val="sv-SE"/>
+        </w:rPr>
+        <w:t xml:space="preserve">  Fil hantering</w:t>
+      </w:r>
+    </w:p>
+    <w:p>
+      <w:pPr>
+        <w:pStyle w:val="ListParagraph"/>
+        <w:ind w:left="1080"/>
+        <w:rPr>
+          <w:lang w:val="sv-SE"/>
+        </w:rPr>
+      </w:pPr>
+      <w:r>
+        <w:rPr>
+          <w:lang w:val="sv-SE"/>
+        </w:rPr>
+        <w:t xml:space="preserve">Först skall man fråga användaren om de vill skapa en ny bok eller </w:t>
+      </w:r>
+      <w:r>
+        <w:rPr>
+          <w:lang w:val="sv-SE"/>
+        </w:rPr>
+        <w:t>ladda up en befintlig bok. Fig 2</w:t>
+      </w:r>
+    </w:p>
+    <w:p>
+      <w:pPr>
+        <w:rPr>
+          <w:lang w:val="sv-SE"/>
+        </w:rPr>
+      </w:pPr>
+    </w:p>
+    <w:p>
+      <w:pPr>
+        <w:rPr>
+          <w:lang w:val="sv-SE"/>
+        </w:rPr>
+      </w:pPr>
+    </w:p>
+    <w:p>
+      <w:pPr>
+        <w:rPr>
+          <w:lang w:val="sv-SE"/>
+        </w:rPr>
+      </w:pPr>
+      <w:r>
+        <w:rPr>
+          <w:lang w:val="sv-SE"/>
+        </w:rPr>
+        <w:t xml:space="preserve">          Ladda bok i xml format .</w:t>
+      </w:r>
+    </w:p>
+    <w:p>
+      <w:pPr>
+        <w:rPr>
+          <w:lang w:val="sv-SE"/>
+        </w:rPr>
+      </w:pPr>
+      <w:r>
+        <w:rPr>
+          <w:noProof/>
+          <w:lang w:val="sv-SE" w:eastAsia="sv-SE"/>
+        </w:rPr>
+        <mc:AlternateContent>
+          <mc:Choice Requires="wps">
+            <w:drawing>
+              <wp:anchor distT="0" distB="0" distL="114300" distR="114300" simplePos="0" relativeHeight="251660288" behindDoc="0" locked="0" layoutInCell="1" allowOverlap="1" wp14:anchorId="4A82E2E4" wp14:editId="1A470FD5">
+                <wp:simplePos x="0" y="0"/>
+                <wp:positionH relativeFrom="column">
+                  <wp:posOffset>1262380</wp:posOffset>
+                </wp:positionH>
+                <wp:positionV relativeFrom="paragraph">
+                  <wp:posOffset>-375920</wp:posOffset>
+                </wp:positionV>
+                <wp:extent cx="723900" cy="285750"/>
+                <wp:effectExtent l="0" t="0" r="19050" b="19050"/>
+                <wp:wrapNone/>
+                <wp:docPr id="2" name="Rounded Rectangle 2"/>
+                <wp:cNvGraphicFramePr/>
+                <a:graphic xmlns:a="http://schemas.openxmlformats.org/drawingml/2006/main">
+                  <a:graphicData uri="http://schemas.microsoft.com/office/word/2010/wordprocessingShape">
+                    <wps:wsp>
+                      <wps:cNvSpPr/>
+                      <wps:spPr>
+                        <a:xfrm>
+                          <a:off x="0" y="0"/>
+                          <a:ext cx="723900" cy="285750"/>
+                        </a:xfrm>
+                        <a:prstGeom prst="roundRect">
+                          <a:avLst/>
+                        </a:prstGeom>
+                      </wps:spPr>
+                      <wps:style>
+                        <a:lnRef idx="2">
+                          <a:schemeClr val="accent6"/>
+                        </a:lnRef>
+                        <a:fillRef idx="1">
+                          <a:schemeClr val="lt1"/>
+                        </a:fillRef>
+                        <a:effectRef idx="0">
+                          <a:schemeClr val="accent6"/>
+                        </a:effectRef>
+                        <a:fontRef idx="minor">
+                          <a:schemeClr val="dk1"/>
+                        </a:fontRef>
+                      </wps:style>
+                      <wps:txbx>
+                        <w:txbxContent>
+                          <w:p>
+                            <w:pPr>
+                              <w:ind w:left="0"/>
+                              <w:jc w:val="center"/>
+                            </w:pPr>
+                            <w:r>
+                              <w:t>New</w:t>
+                            </w:r>
+                          </w:p>
+                        </w:txbxContent>
+                      </wps:txbx>
+                      <wps:bodyPr rot="0" spcFirstLastPara="0" vertOverflow="overflow" horzOverflow="overflow" vert="horz" wrap="square" lIns="91440" tIns="45720" rIns="91440" bIns="45720" numCol="1" spcCol="0" rtlCol="0" fromWordArt="0" anchor="ctr" anchorCtr="0" forceAA="0" compatLnSpc="1">
+                        <a:prstTxWarp prst="textNoShape">
+                          <a:avLst/>
+                        </a:prstTxWarp>
+                        <a:noAutofit/>
+                      </wps:bodyPr>
+                    </wps:wsp>
+                  </a:graphicData>
+                </a:graphic>
+              </wp:anchor>
+            </w:drawing>
+          </mc:Choice>
+          <mc:Fallback>
+            <w:pict>
+              <v:roundrect id="Rounded Rectangle 2" o:spid="_x0000_s1029" style="position:absolute;left:0;text-align:left;margin-left:99.4pt;margin-top:-29.6pt;width:57pt;height:22.5pt;z-index:251660288;visibility:visible;mso-wrap-style:square;mso-wrap-distance-left:9pt;mso-wrap-distance-top:0;mso-wrap-distance-right:9pt;mso-wrap-distance-bottom:0;mso-position-horizontal:absolute;mso-position-horizontal-relative:text;mso-position-vertical:absolute;mso-position-vertical-relative:text;v-text-anchor:middle" arcsize="10923f" o:gfxdata="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" fillcolor="white [3201]" strokecolor="#f79646 [3209]" strokeweight="2pt">
+                <v:textbox>
+                  <w:txbxContent>
+                    <w:p>
+                      <w:pPr>
+                        <w:ind w:left="0"/>
+                        <w:jc w:val="center"/>
+                      </w:pPr>
+                      <w:r>
+                        <w:t>New</w:t>
+                      </w:r>
+                    </w:p>
+                  </w:txbxContent>
+                </v:textbox>
+              </v:roundrect>
+            </w:pict>
+          </mc:Fallback>
+        </mc:AlternateContent>
+      </w:r>
+      <w:r>
+        <w:rPr>
+          <w:noProof/>
+          <w:lang w:val="sv-SE" w:eastAsia="sv-SE"/>
+        </w:rPr>
+        <mc:AlternateContent>
+          <mc:Choice Requires="wps">
+            <w:drawing>
+              <wp:anchor distT="0" distB="0" distL="114300" distR="114300" simplePos="0" relativeHeight="251662336" behindDoc="0" locked="0" layoutInCell="1" allowOverlap="1" wp14:anchorId="1D619508" wp14:editId="439F1F5C">
+                <wp:simplePos x="0" y="0"/>
+                <wp:positionH relativeFrom="column">
+                  <wp:posOffset>2843530</wp:posOffset>
+                </wp:positionH>
+                <wp:positionV relativeFrom="paragraph">
+                  <wp:posOffset>-375920</wp:posOffset>
                 </wp:positionV>
                 <wp:extent cx="723900" cy="285750"/>
                 <wp:effectExtent l="0" t="0" r="19050" b="19050"/>
@@ -362,7 +1231,7 @@
           </mc:Choice>
           <mc:Fallback>
             <w:pict>
-              <v:roundrect id="Rounded Rectangle 3" o:spid="_x0000_s1026" style="position:absolute;left:0;text-align:left;margin-left:179.65pt;margin-top:6.85pt;width:57pt;height:22.5pt;z-index:251662336;visibility:visible;mso-wrap-style:square;mso-wrap-distance-left:9pt;mso-wrap-distance-top:0;mso-wrap-distance-right:9pt;mso-wrap-distance-bottom:0;mso-position-horizontal:absolute;mso-position-horizontal-relative:text;mso-position-vertical:absolute;mso-position-vertical-relative:text;v-text-anchor:middle" arcsize="10923f" o:gfxdata="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" fillcolor="white [3201]" strokecolor="#f79646 [3209]" strokeweight="2pt">
+              <v:roundrect id="Rounded Rectangle 3" o:spid="_x0000_s1030" style="position:absolute;left:0;text-align:left;margin-left:223.9pt;margin-top:-29.6pt;width:57pt;height:22.5pt;z-index:251662336;visibility:visible;mso-wrap-style:square;mso-wrap-distance-left:9pt;mso-wrap-distance-top:0;mso-wrap-distance-right:9pt;mso-wrap-distance-bottom:0;mso-position-horizontal:absolute;mso-position-horizontal-relative:text;mso-position-vertical:absolute;mso-position-vertical-relative:text;v-text-anchor:middle" arcsize="10923f" o:gfxdata="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" fillcolor="white [3201]" strokecolor="#f79646 [3209]" strokeweight="2pt">
                 <v:textbox>
                   <w:txbxContent>
                     <w:p>
@@ -389,18 +1258,18 @@
         <mc:AlternateContent>
           <mc:Choice Requires="wps">
             <w:drawing>
-              <wp:anchor distT="0" distB="0" distL="114300" distR="114300" simplePos="0" relativeHeight="251660288" behindDoc="0" locked="0" layoutInCell="1" allowOverlap="1" wp14:anchorId="54FD19DD" wp14:editId="0CD60BC7">
+              <wp:anchor distT="0" distB="0" distL="114300" distR="114300" simplePos="0" relativeHeight="251659263" behindDoc="0" locked="0" layoutInCell="1" allowOverlap="1" wp14:anchorId="7ED4B1D4" wp14:editId="40B6FCCA">
                 <wp:simplePos x="0" y="0"/>
                 <wp:positionH relativeFrom="column">
-                  <wp:posOffset>1262380</wp:posOffset>
+                  <wp:posOffset>728980</wp:posOffset>
                 </wp:positionH>
                 <wp:positionV relativeFrom="paragraph">
-                  <wp:posOffset>96520</wp:posOffset>
+                  <wp:posOffset>-823595</wp:posOffset>
                 </wp:positionV>
-                <wp:extent cx="723900" cy="285750"/>
-                <wp:effectExtent l="0" t="0" r="19050" b="19050"/>
+                <wp:extent cx="3286125" cy="1133475"/>
+                <wp:effectExtent l="0" t="0" r="28575" b="28575"/>
                 <wp:wrapNone/>
-                <wp:docPr id="2" name="Rounded Rectangle 2"/>
+                <wp:docPr id="1" name="Rectangle 1"/>
                 <wp:cNvGraphicFramePr/>
                 <a:graphic xmlns:a="http://schemas.openxmlformats.org/drawingml/2006/main">
                   <a:graphicData uri="http://schemas.microsoft.com/office/word/2010/wordprocessingShape">
@@ -409,7 +1278,282 @@
                       <wps:spPr>
                         <a:xfrm>
                           <a:off x="0" y="0"/>
-                          <a:ext cx="723900" cy="285750"/>
+                          <a:ext cx="3286125" cy="1133475"/>
+                        </a:xfrm>
+                        <a:prstGeom prst="rect">
+                          <a:avLst/>
+                        </a:prstGeom>
+                      </wps:spPr>
+                      <wps:style>
+                        <a:lnRef idx="2">
+                          <a:schemeClr val="accent1">
+                            <a:shade val="50000"/>
+                          </a:schemeClr>
+                        </a:lnRef>
+                        <a:fillRef idx="1">
+                          <a:schemeClr val="accent1"/>
+                        </a:fillRef>
+                        <a:effectRef idx="0">
+                          <a:schemeClr val="accent1"/>
+                        </a:effectRef>
+                        <a:fontRef idx="minor">
+                          <a:schemeClr val="lt1"/>
+                        </a:fontRef>
+                      </wps:style>
+                      <wps:bodyPr rot="0" spcFirstLastPara="0" vertOverflow="overflow" horzOverflow="overflow" vert="horz" wrap="square" lIns="91440" tIns="45720" rIns="91440" bIns="45720" numCol="1" spcCol="0" rtlCol="0" fromWordArt="0" anchor="ctr" anchorCtr="0" forceAA="0" compatLnSpc="1">
+                        <a:prstTxWarp prst="textNoShape">
+                          <a:avLst/>
+                        </a:prstTxWarp>
+                        <a:noAutofit/>
+                      </wps:bodyPr>
+                    </wps:wsp>
+                  </a:graphicData>
+                </a:graphic>
+                <wp14:sizeRelV relativeFrom="margin">
+                  <wp14:pctHeight>0</wp14:pctHeight>
+                </wp14:sizeRelV>
+              </wp:anchor>
+            </w:drawing>
+          </mc:Choice>
+          <mc:Fallback>
+            <w:pict>
+              <v:rect id="Rectangle 1" o:spid="_x0000_s1026" style="position:absolute;margin-left:57.4pt;margin-top:-64.85pt;width:258.75pt;height:89.25pt;z-index:251659263;visibility:visible;mso-wrap-style:square;mso-height-percent:0;mso-wrap-distance-left:9pt;mso-wrap-distance-top:0;mso-wrap-distance-right:9pt;mso-wrap-distance-bottom:0;mso-position-horizontal:absolute;mso-position-horizontal-relative:text;mso-position-vertical:absolute;mso-position-vertical-relative:text;mso-height-percent:0;mso-height-relative:margin;v-text-anchor:middle" o:gfxdata="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" fillcolor="#4f81bd [3204]" strokecolor="#243f60 [1604]" strokeweight="2pt"/>
+            </w:pict>
+          </mc:Fallback>
+        </mc:AlternateContent>
+      </w:r>
+      <w:r>
+        <w:rPr>
+          <w:lang w:val="sv-SE"/>
+        </w:rPr>
+        <w:t xml:space="preserve">         Spara bok i xml format</w:t>
+      </w:r>
+    </w:p>
+    <w:p>
+      <w:pPr>
+        <w:rPr>
+          <w:lang w:val="sv-SE"/>
+        </w:rPr>
+      </w:pPr>
+      <w:r>
+        <w:rPr>
+          <w:lang w:val="sv-SE"/>
+        </w:rPr>
+        <w:t xml:space="preserve">        </w:t>
+      </w:r>
+      <w:r>
+        <w:rPr>
+          <w:lang w:val="sv-SE"/>
+        </w:rPr>
+        <w:t xml:space="preserve">                           Fig 2</w:t>
+      </w:r>
+    </w:p>
+    <w:p>
+      <w:pPr>
+        <w:pStyle w:val="ListParagraph"/>
+        <w:numPr>
+          <w:ilvl w:val="2"/>
+          <w:numId w:val="3"/>
+        </w:numPr>
+        <w:rPr>
+          <w:lang w:val="sv-SE"/>
+        </w:rPr>
+      </w:pPr>
+      <w:r>
+        <w:rPr>
+          <w:lang w:val="sv-SE"/>
+        </w:rPr>
+        <w:t>New</w:t>
+      </w:r>
+      <w:r>
+        <w:rPr>
+          <w:lang w:val="sv-SE"/>
+        </w:rPr>
+        <w:t xml:space="preserve"> Book</w:t>
+      </w:r>
+    </w:p>
+    <w:p>
+      <w:pPr>
+        <w:pStyle w:val="ListParagraph"/>
+        <w:ind w:left="1080"/>
+        <w:rPr>
+          <w:lang w:val="sv-SE"/>
+        </w:rPr>
+      </w:pPr>
+      <w:r>
+        <w:rPr>
+          <w:lang w:val="sv-SE"/>
+        </w:rPr>
+        <w:t xml:space="preserve">              </w:t>
+      </w:r>
+      <w:r>
+        <w:rPr>
+          <w:lang w:val="sv-SE"/>
+        </w:rPr>
+        <w:t>Det laddas up en ny template och</w:t>
+      </w:r>
+      <w:r>
+        <w:rPr>
+          <w:lang w:val="sv-SE"/>
+        </w:rPr>
+        <w:t xml:space="preserve"> ombes användarna att välja utt ett nam till den </w:t>
+      </w:r>
+      <w:r>
+        <w:rPr>
+          <w:lang w:val="sv-SE"/>
+        </w:rPr>
+        <w:t xml:space="preserve">  </w:t>
+      </w:r>
+      <w:r>
+        <w:rPr>
+          <w:lang w:val="sv-SE"/>
+        </w:rPr>
+        <w:br/>
+        <w:t xml:space="preserve">              </w:t>
+      </w:r>
+      <w:r>
+        <w:rPr>
+          <w:lang w:val="sv-SE"/>
+        </w:rPr>
+        <w:t xml:space="preserve">nya boken. Den lagras </w:t>
+      </w:r>
+      <w:r>
+        <w:rPr>
+          <w:lang w:val="sv-SE"/>
+        </w:rPr>
+        <w:t xml:space="preserve"> på användarens mapp</w:t>
+      </w:r>
+      <w:r>
+        <w:rPr>
+          <w:lang w:val="sv-SE"/>
+        </w:rPr>
+        <w:t xml:space="preserve"> .Mappen skall </w:t>
+      </w:r>
+      <w:r>
+        <w:rPr>
+          <w:lang w:val="sv-SE"/>
+        </w:rPr>
+        <w:t xml:space="preserve">ha användarnamns </w:t>
+      </w:r>
+      <w:r>
+        <w:rPr>
+          <w:lang w:val="sv-SE"/>
+        </w:rPr>
+        <w:br/>
+        <w:t xml:space="preserve">              </w:t>
+      </w:r>
+      <w:r>
+        <w:rPr>
+          <w:lang w:val="sv-SE"/>
+        </w:rPr>
+        <w:t>namn på</w:t>
+      </w:r>
+      <w:r>
+        <w:rPr>
+          <w:lang w:val="sv-SE"/>
+        </w:rPr>
+        <w:t>.</w:t>
+      </w:r>
+    </w:p>
+    <w:p>
+      <w:pPr>
+        <w:pStyle w:val="ListParagraph"/>
+        <w:ind w:left="1080"/>
+        <w:rPr>
+          <w:lang w:val="sv-SE"/>
+        </w:rPr>
+      </w:pPr>
+    </w:p>
+    <w:p>
+      <w:pPr>
+        <w:pStyle w:val="ListParagraph"/>
+        <w:numPr>
+          <w:ilvl w:val="2"/>
+          <w:numId w:val="3"/>
+        </w:numPr>
+        <w:rPr>
+          <w:lang w:val="sv-SE"/>
+        </w:rPr>
+      </w:pPr>
+      <w:r>
+        <w:rPr>
+          <w:lang w:val="sv-SE"/>
+        </w:rPr>
+        <w:t xml:space="preserve"> Load book</w:t>
+      </w:r>
+    </w:p>
+    <w:p>
+      <w:pPr>
+        <w:pStyle w:val="ListParagraph"/>
+        <w:ind w:left="1080"/>
+        <w:rPr>
+          <w:lang w:val="sv-SE"/>
+        </w:rPr>
+      </w:pPr>
+      <w:r>
+        <w:rPr>
+          <w:lang w:val="sv-SE"/>
+        </w:rPr>
+        <w:br/>
+        <w:t xml:space="preserve">               </w:t>
+      </w:r>
+      <w:r>
+        <w:rPr>
+          <w:lang w:val="sv-SE"/>
+        </w:rPr>
+        <w:t xml:space="preserve">Det skall ju laddas upp alla böker som finns under användarnas mapp och sen </w:t>
+      </w:r>
+      <w:r>
+        <w:rPr>
+          <w:lang w:val="sv-SE"/>
+        </w:rPr>
+        <w:br/>
+        <w:t xml:space="preserve">               </w:t>
+      </w:r>
+      <w:r>
+        <w:rPr>
+          <w:lang w:val="sv-SE"/>
+        </w:rPr>
+        <w:t>skall användarna ha möjlighet att välja vilken bok de vill jobba med.</w:t>
+      </w:r>
+    </w:p>
+    <w:p>
+      <w:pPr>
+        <w:pStyle w:val="ListParagraph"/>
+        <w:ind w:left="1080"/>
+        <w:rPr>
+          <w:lang w:val="sv-SE"/>
+        </w:rPr>
+      </w:pPr>
+      <w:r>
+        <w:rPr>
+          <w:noProof/>
+          <w:lang w:val="sv-SE" w:eastAsia="sv-SE"/>
+        </w:rPr>
+        <mc:AlternateContent>
+          <mc:Choice Requires="wps">
+            <w:drawing>
+              <wp:anchor distT="0" distB="0" distL="114300" distR="114300" simplePos="0" relativeHeight="251668480" behindDoc="0" locked="0" layoutInCell="1" allowOverlap="1" wp14:anchorId="14BC766E" wp14:editId="1D18142F">
+                <wp:simplePos x="0" y="0"/>
+                <wp:positionH relativeFrom="column">
+                  <wp:posOffset>4843145</wp:posOffset>
+                </wp:positionH>
+                <wp:positionV relativeFrom="paragraph">
+                  <wp:posOffset>135255</wp:posOffset>
+                </wp:positionV>
+                <wp:extent cx="1457325" cy="762000"/>
+                <wp:effectExtent l="0" t="0" r="28575" b="19050"/>
+                <wp:wrapNone/>
+                <wp:docPr id="7" name="Rounded Rectangle 7"/>
+                <wp:cNvGraphicFramePr/>
+                <a:graphic xmlns:a="http://schemas.openxmlformats.org/drawingml/2006/main">
+                  <a:graphicData uri="http://schemas.microsoft.com/office/word/2010/wordprocessingShape">
+                    <wps:wsp>
+                      <wps:cNvSpPr/>
+                      <wps:spPr>
+                        <a:xfrm>
+                          <a:off x="0" y="0"/>
+                          <a:ext cx="1457325" cy="762000"/>
                         </a:xfrm>
                         <a:prstGeom prst="roundRect">
                           <a:avLst/>
@@ -417,16 +1561,18 @@
                       </wps:spPr>
                       <wps:style>
                         <a:lnRef idx="2">
-                          <a:schemeClr val="accent6"/>
+                          <a:schemeClr val="accent1">
+                            <a:shade val="50000"/>
+                          </a:schemeClr>
                         </a:lnRef>
                         <a:fillRef idx="1">
-                          <a:schemeClr val="lt1"/>
+                          <a:schemeClr val="accent1"/>
                         </a:fillRef>
                         <a:effectRef idx="0">
-                          <a:schemeClr val="accent6"/>
+                          <a:schemeClr val="accent1"/>
                         </a:effectRef>
                         <a:fontRef idx="minor">
-                          <a:schemeClr val="dk1"/>
+                          <a:schemeClr val="lt1"/>
                         </a:fontRef>
                       </wps:style>
                       <wps:txbx>
@@ -435,9 +1581,15 @@
                             <w:pPr>
                               <w:ind w:left="0"/>
                               <w:jc w:val="center"/>
+                              <w:rPr>
+                                <w:lang w:val="sv-SE"/>
+                              </w:rPr>
                             </w:pPr>
                             <w:r>
-                              <w:t>New</w:t>
+                              <w:rPr>
+                                <w:lang w:val="sv-SE"/>
+                              </w:rPr>
+                              <w:t>Uppdatera huvud vyn med den nya boken innehållet.</w:t>
                             </w:r>
                           </w:p>
                         </w:txbxContent>
@@ -451,21 +1603,33 @@
                     </wps:wsp>
                   </a:graphicData>
                 </a:graphic>
+                <wp14:sizeRelH relativeFrom="margin">
+                  <wp14:pctWidth>0</wp14:pctWidth>
+                </wp14:sizeRelH>
+                <wp14:sizeRelV relativeFrom="margin">
+                  <wp14:pctHeight>0</wp14:pctHeight>
+                </wp14:sizeRelV>
               </wp:anchor>
             </w:drawing>
           </mc:Choice>
           <mc:Fallback>
             <w:pict>
-              <v:roundrect id="Rounded Rectangle 2" o:spid="_x0000_s1027" style="position:absolute;left:0;text-align:left;margin-left:99.4pt;margin-top:7.6pt;width:57pt;height:22.5pt;z-index:251660288;visibility:visible;mso-wrap-style:square;mso-wrap-distance-left:9pt;mso-wrap-distance-top:0;mso-wrap-distance-right:9pt;mso-wrap-distance-bottom:0;mso-position-horizontal:absolute;mso-position-horizontal-relative:text;mso-position-vertical:absolute;mso-position-vertical-relative:text;v-text-anchor:middle" arcsize="10923f" o:gfxdata="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" fillcolor="white [3201]" strokecolor="#f79646 [3209]" strokeweight="2pt">
+              <v:roundrect id="Rounded Rectangle 7" o:spid="_x0000_s1031" style="position:absolute;left:0;text-align:left;margin-left:381.35pt;margin-top:10.65pt;width:114.75pt;height:60pt;z-index:251668480;visibility:visible;mso-wrap-style:square;mso-width-percent:0;mso-height-percent:0;mso-wrap-distance-left:9pt;mso-wrap-distance-top:0;mso-wrap-distance-right:9pt;mso-wrap-distance-bottom:0;mso-position-horizontal:absolute;mso-position-horizontal-relative:text;mso-position-vertical:absolute;mso-position-vertical-relative:text;mso-width-percent:0;mso-height-percent:0;mso-width-relative:margin;mso-height-relative:margin;v-text-anchor:middle" arcsize="10923f" o:gfxdata="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" fillcolor="#4f81bd [3204]" strokecolor="#243f60 [1604]" strokeweight="2pt">
                 <v:textbox>
                   <w:txbxContent>
                     <w:p>
                       <w:pPr>
                         <w:ind w:left="0"/>
                         <w:jc w:val="center"/>
+                        <w:rPr>
+                          <w:lang w:val="sv-SE"/>
+                        </w:rPr>
                       </w:pPr>
                       <w:r>
-                        <w:t>New</w:t>
+                        <w:rPr>
+                          <w:lang w:val="sv-SE"/>
+                        </w:rPr>
+                        <w:t>Uppdatera huvud vyn med den nya boken innehållet.</w:t>
                       </w:r>
                     </w:p>
                   </w:txbxContent>
@@ -475,40 +1639,420 @@
           </mc:Fallback>
         </mc:AlternateContent>
       </w:r>
-    </w:p>
-    <w:p>
-      <w:pPr>
-        <w:rPr>
-          <w:lang w:val="sv-SE"/>
-        </w:rPr>
-      </w:pPr>
-    </w:p>
-    <w:p>
-      <w:pPr>
-        <w:rPr>
-          <w:lang w:val="sv-SE"/>
-        </w:rPr>
-      </w:pPr>
-    </w:p>
-    <w:p>
-      <w:pPr>
-        <w:rPr>
-          <w:lang w:val="sv-SE"/>
-        </w:rPr>
-      </w:pPr>
-      <w:r>
-        <w:rPr>
-          <w:lang w:val="sv-SE"/>
-        </w:rPr>
-        <w:t xml:space="preserve">                                   Fig 1</w:t>
-      </w:r>
+      <w:r>
+        <w:rPr>
+          <w:noProof/>
+          <w:lang w:val="sv-SE" w:eastAsia="sv-SE"/>
+        </w:rPr>
+        <mc:AlternateContent>
+          <mc:Choice Requires="wps">
+            <w:drawing>
+              <wp:anchor distT="0" distB="0" distL="114300" distR="114300" simplePos="0" relativeHeight="251665408" behindDoc="0" locked="0" layoutInCell="1" allowOverlap="1" wp14:anchorId="76B45EF2" wp14:editId="00AB4E2C">
+                <wp:simplePos x="0" y="0"/>
+                <wp:positionH relativeFrom="column">
+                  <wp:posOffset>2662555</wp:posOffset>
+                </wp:positionH>
+                <wp:positionV relativeFrom="paragraph">
+                  <wp:posOffset>135255</wp:posOffset>
+                </wp:positionV>
+                <wp:extent cx="1457325" cy="942975"/>
+                <wp:effectExtent l="0" t="0" r="28575" b="28575"/>
+                <wp:wrapNone/>
+                <wp:docPr id="5" name="Rounded Rectangle 5"/>
+                <wp:cNvGraphicFramePr/>
+                <a:graphic xmlns:a="http://schemas.openxmlformats.org/drawingml/2006/main">
+                  <a:graphicData uri="http://schemas.microsoft.com/office/word/2010/wordprocessingShape">
+                    <wps:wsp>
+                      <wps:cNvSpPr/>
+                      <wps:spPr>
+                        <a:xfrm>
+                          <a:off x="0" y="0"/>
+                          <a:ext cx="1457325" cy="942975"/>
+                        </a:xfrm>
+                        <a:prstGeom prst="roundRect">
+                          <a:avLst/>
+                        </a:prstGeom>
+                      </wps:spPr>
+                      <wps:style>
+                        <a:lnRef idx="2">
+                          <a:schemeClr val="accent1">
+                            <a:shade val="50000"/>
+                          </a:schemeClr>
+                        </a:lnRef>
+                        <a:fillRef idx="1">
+                          <a:schemeClr val="accent1"/>
+                        </a:fillRef>
+                        <a:effectRef idx="0">
+                          <a:schemeClr val="accent1"/>
+                        </a:effectRef>
+                        <a:fontRef idx="minor">
+                          <a:schemeClr val="lt1"/>
+                        </a:fontRef>
+                      </wps:style>
+                      <wps:txbx>
+                        <w:txbxContent>
+                          <w:p>
+                            <w:pPr>
+                              <w:ind w:left="0"/>
+                              <w:jc w:val="center"/>
+                              <w:rPr>
+                                <w:lang w:val="sv-SE"/>
+                              </w:rPr>
+                            </w:pPr>
+                            <w:r>
+                              <w:rPr>
+                                <w:lang w:val="sv-SE"/>
+                              </w:rPr>
+                              <w:t>Visa upp en lista med böker för användaren att välja på.</w:t>
+                            </w:r>
+                          </w:p>
+                        </w:txbxContent>
+                      </wps:txbx>
+                      <wps:bodyPr rot="0" spcFirstLastPara="0" vertOverflow="overflow" horzOverflow="overflow" vert="horz" wrap="square" lIns="91440" tIns="45720" rIns="91440" bIns="45720" numCol="1" spcCol="0" rtlCol="0" fromWordArt="0" anchor="ctr" anchorCtr="0" forceAA="0" compatLnSpc="1">
+                        <a:prstTxWarp prst="textNoShape">
+                          <a:avLst/>
+                        </a:prstTxWarp>
+                        <a:noAutofit/>
+                      </wps:bodyPr>
+                    </wps:wsp>
+                  </a:graphicData>
+                </a:graphic>
+                <wp14:sizeRelH relativeFrom="margin">
+                  <wp14:pctWidth>0</wp14:pctWidth>
+                </wp14:sizeRelH>
+                <wp14:sizeRelV relativeFrom="margin">
+                  <wp14:pctHeight>0</wp14:pctHeight>
+                </wp14:sizeRelV>
+              </wp:anchor>
+            </w:drawing>
+          </mc:Choice>
+          <mc:Fallback>
+            <w:pict>
+              <v:roundrect id="Rounded Rectangle 5" o:spid="_x0000_s1032" style="position:absolute;left:0;text-align:left;margin-left:209.65pt;margin-top:10.65pt;width:114.75pt;height:74.25pt;z-index:251665408;visibility:visible;mso-wrap-style:square;mso-width-percent:0;mso-height-percent:0;mso-wrap-distance-left:9pt;mso-wrap-distance-top:0;mso-wrap-distance-right:9pt;mso-wrap-distance-bottom:0;mso-position-horizontal:absolute;mso-position-horizontal-relative:text;mso-position-vertical:absolute;mso-position-vertical-relative:text;mso-width-percent:0;mso-height-percent:0;mso-width-relative:margin;mso-height-relative:margin;v-text-anchor:middle" arcsize="10923f" o:gfxdata="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" fillcolor="#4f81bd [3204]" strokecolor="#243f60 [1604]" strokeweight="2pt">
+                <v:textbox>
+                  <w:txbxContent>
+                    <w:p>
+                      <w:pPr>
+                        <w:ind w:left="0"/>
+                        <w:jc w:val="center"/>
+                        <w:rPr>
+                          <w:lang w:val="sv-SE"/>
+                        </w:rPr>
+                      </w:pPr>
+                      <w:r>
+                        <w:rPr>
+                          <w:lang w:val="sv-SE"/>
+                        </w:rPr>
+                        <w:t>Visa upp en lista med böker för användaren att välja på.</w:t>
+                      </w:r>
+                    </w:p>
+                  </w:txbxContent>
+                </v:textbox>
+              </v:roundrect>
+            </w:pict>
+          </mc:Fallback>
+        </mc:AlternateContent>
+      </w:r>
+      <w:r>
+        <w:rPr>
+          <w:noProof/>
+          <w:lang w:val="sv-SE" w:eastAsia="sv-SE"/>
+        </w:rPr>
+        <mc:AlternateContent>
+          <mc:Choice Requires="wps">
+            <w:drawing>
+              <wp:anchor distT="0" distB="0" distL="114300" distR="114300" simplePos="0" relativeHeight="251663360" behindDoc="0" locked="0" layoutInCell="1" allowOverlap="1" wp14:anchorId="46E2A2F5" wp14:editId="7F927AF3">
+                <wp:simplePos x="0" y="0"/>
+                <wp:positionH relativeFrom="column">
+                  <wp:posOffset>728979</wp:posOffset>
+                </wp:positionH>
+                <wp:positionV relativeFrom="paragraph">
+                  <wp:posOffset>135255</wp:posOffset>
+                </wp:positionV>
+                <wp:extent cx="1457325" cy="762000"/>
+                <wp:effectExtent l="0" t="0" r="28575" b="19050"/>
+                <wp:wrapNone/>
+                <wp:docPr id="4" name="Rounded Rectangle 4"/>
+                <wp:cNvGraphicFramePr/>
+                <a:graphic xmlns:a="http://schemas.openxmlformats.org/drawingml/2006/main">
+                  <a:graphicData uri="http://schemas.microsoft.com/office/word/2010/wordprocessingShape">
+                    <wps:wsp>
+                      <wps:cNvSpPr/>
+                      <wps:spPr>
+                        <a:xfrm>
+                          <a:off x="0" y="0"/>
+                          <a:ext cx="1457325" cy="762000"/>
+                        </a:xfrm>
+                        <a:prstGeom prst="roundRect">
+                          <a:avLst/>
+                        </a:prstGeom>
+                      </wps:spPr>
+                      <wps:style>
+                        <a:lnRef idx="2">
+                          <a:schemeClr val="accent1">
+                            <a:shade val="50000"/>
+                          </a:schemeClr>
+                        </a:lnRef>
+                        <a:fillRef idx="1">
+                          <a:schemeClr val="accent1"/>
+                        </a:fillRef>
+                        <a:effectRef idx="0">
+                          <a:schemeClr val="accent1"/>
+                        </a:effectRef>
+                        <a:fontRef idx="minor">
+                          <a:schemeClr val="lt1"/>
+                        </a:fontRef>
+                      </wps:style>
+                      <wps:txbx>
+                        <w:txbxContent>
+                          <w:p>
+                            <w:pPr>
+                              <w:ind w:left="0"/>
+                              <w:jc w:val="center"/>
+                              <w:rPr>
+                                <w:lang w:val="sv-SE"/>
+                              </w:rPr>
+                            </w:pPr>
+                            <w:r>
+                              <w:rPr>
+                                <w:lang w:val="sv-SE"/>
+                              </w:rPr>
+                              <w:t>Ladda up alla böker under användarens</w:t>
+                            </w:r>
+                            <w:r>
+                              <w:rPr>
+                                <w:lang w:val="sv-SE"/>
+                              </w:rPr>
+                              <w:t xml:space="preserve"> mapp</w:t>
+                            </w:r>
+                          </w:p>
+                        </w:txbxContent>
+                      </wps:txbx>
+                      <wps:bodyPr rot="0" spcFirstLastPara="0" vertOverflow="overflow" horzOverflow="overflow" vert="horz" wrap="square" lIns="91440" tIns="45720" rIns="91440" bIns="45720" numCol="1" spcCol="0" rtlCol="0" fromWordArt="0" anchor="ctr" anchorCtr="0" forceAA="0" compatLnSpc="1">
+                        <a:prstTxWarp prst="textNoShape">
+                          <a:avLst/>
+                        </a:prstTxWarp>
+                        <a:noAutofit/>
+                      </wps:bodyPr>
+                    </wps:wsp>
+                  </a:graphicData>
+                </a:graphic>
+                <wp14:sizeRelH relativeFrom="margin">
+                  <wp14:pctWidth>0</wp14:pctWidth>
+                </wp14:sizeRelH>
+                <wp14:sizeRelV relativeFrom="margin">
+                  <wp14:pctHeight>0</wp14:pctHeight>
+                </wp14:sizeRelV>
+              </wp:anchor>
+            </w:drawing>
+          </mc:Choice>
+          <mc:Fallback>
+            <w:pict>
+              <v:roundrect id="Rounded Rectangle 4" o:spid="_x0000_s1033" style="position:absolute;left:0;text-align:left;margin-left:57.4pt;margin-top:10.65pt;width:114.75pt;height:60pt;z-index:251663360;visibility:visible;mso-wrap-style:square;mso-width-percent:0;mso-height-percent:0;mso-wrap-distance-left:9pt;mso-wrap-distance-top:0;mso-wrap-distance-right:9pt;mso-wrap-distance-bottom:0;mso-position-horizontal:absolute;mso-position-horizontal-relative:text;mso-position-vertical:absolute;mso-position-vertical-relative:text;mso-width-percent:0;mso-height-percent:0;mso-width-relative:margin;mso-height-relative:margin;v-text-anchor:middle" arcsize="10923f" o:gfxdata="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" fillcolor="#4f81bd [3204]" strokecolor="#243f60 [1604]" strokeweight="2pt">
+                <v:textbox>
+                  <w:txbxContent>
+                    <w:p>
+                      <w:pPr>
+                        <w:ind w:left="0"/>
+                        <w:jc w:val="center"/>
+                        <w:rPr>
+                          <w:lang w:val="sv-SE"/>
+                        </w:rPr>
+                      </w:pPr>
+                      <w:r>
+                        <w:rPr>
+                          <w:lang w:val="sv-SE"/>
+                        </w:rPr>
+                        <w:t>Ladda up alla böker under användarens</w:t>
+                      </w:r>
+                      <w:r>
+                        <w:rPr>
+                          <w:lang w:val="sv-SE"/>
+                        </w:rPr>
+                        <w:t xml:space="preserve"> mapp</w:t>
+                      </w:r>
+                    </w:p>
+                  </w:txbxContent>
+                </v:textbox>
+              </v:roundrect>
+            </w:pict>
+          </mc:Fallback>
+        </mc:AlternateContent>
+      </w:r>
+    </w:p>
+    <w:p>
+      <w:pPr>
+        <w:pStyle w:val="ListParagraph"/>
+        <w:ind w:left="1080"/>
+        <w:rPr>
+          <w:lang w:val="sv-SE"/>
+        </w:rPr>
+      </w:pPr>
+      <w:r>
+        <w:rPr>
+          <w:noProof/>
+          <w:lang w:val="sv-SE" w:eastAsia="sv-SE"/>
+        </w:rPr>
+        <mc:AlternateContent>
+          <mc:Choice Requires="wps">
+            <w:drawing>
+              <wp:anchor distT="0" distB="0" distL="114300" distR="114300" simplePos="0" relativeHeight="251669504" behindDoc="0" locked="0" layoutInCell="1" allowOverlap="1">
+                <wp:simplePos x="0" y="0"/>
+                <wp:positionH relativeFrom="column">
+                  <wp:posOffset>4291330</wp:posOffset>
+                </wp:positionH>
+                <wp:positionV relativeFrom="paragraph">
+                  <wp:posOffset>196215</wp:posOffset>
+                </wp:positionV>
+                <wp:extent cx="428625" cy="47625"/>
+                <wp:effectExtent l="0" t="38100" r="28575" b="104775"/>
+                <wp:wrapNone/>
+                <wp:docPr id="8" name="Straight Arrow Connector 8"/>
+                <wp:cNvGraphicFramePr/>
+                <a:graphic xmlns:a="http://schemas.openxmlformats.org/drawingml/2006/main">
+                  <a:graphicData uri="http://schemas.microsoft.com/office/word/2010/wordprocessingShape">
+                    <wps:wsp>
+                      <wps:cNvCnPr/>
+                      <wps:spPr>
+                        <a:xfrm>
+                          <a:off x="0" y="0"/>
+                          <a:ext cx="428625" cy="47625"/>
+                        </a:xfrm>
+                        <a:prstGeom prst="straightConnector1">
+                          <a:avLst/>
+                        </a:prstGeom>
+                        <a:ln>
+                          <a:tailEnd type="arrow"/>
+                        </a:ln>
+                      </wps:spPr>
+                      <wps:style>
+                        <a:lnRef idx="1">
+                          <a:schemeClr val="accent1"/>
+                        </a:lnRef>
+                        <a:fillRef idx="0">
+                          <a:schemeClr val="accent1"/>
+                        </a:fillRef>
+                        <a:effectRef idx="0">
+                          <a:schemeClr val="accent1"/>
+                        </a:effectRef>
+                        <a:fontRef idx="minor">
+                          <a:schemeClr val="tx1"/>
+                        </a:fontRef>
+                      </wps:style>
+                      <wps:bodyPr/>
+                    </wps:wsp>
+                  </a:graphicData>
+                </a:graphic>
+              </wp:anchor>
+            </w:drawing>
+          </mc:Choice>
+          <mc:Fallback>
+            <w:pict>
+              <v:shapetype id="_x0000_t32" coordsize="21600,21600" o:spt="32" o:oned="t" path="m,l21600,21600e" filled="f">
+                <v:path arrowok="t" fillok="f" o:connecttype="none"/>
+                <o:lock v:ext="edit" shapetype="t"/>
+              </v:shapetype>
+              <v:shape id="Straight Arrow Connector 8" o:spid="_x0000_s1026" type="#_x0000_t32" style="position:absolute;margin-left:337.9pt;margin-top:15.45pt;width:33.75pt;height:3.75pt;z-index:251669504;visibility:visible;mso-wrap-style:square;mso-wrap-distance-left:9pt;mso-wrap-distance-top:0;mso-wrap-distance-right:9pt;mso-wrap-distance-bottom:0;mso-position-horizontal:absolute;mso-position-horizontal-relative:text;mso-position-vertical:absolute;mso-position-vertical-relative:text" o:gfxdata="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" strokecolor="#4579b8 [3044]">
+                <v:stroke endarrow="open"/>
+              </v:shape>
+            </w:pict>
+          </mc:Fallback>
+        </mc:AlternateContent>
+      </w:r>
+      <w:r>
+        <w:rPr>
+          <w:noProof/>
+          <w:lang w:val="sv-SE" w:eastAsia="sv-SE"/>
+        </w:rPr>
+        <mc:AlternateContent>
+          <mc:Choice Requires="wps">
+            <w:drawing>
+              <wp:anchor distT="0" distB="0" distL="114300" distR="114300" simplePos="0" relativeHeight="251666432" behindDoc="0" locked="0" layoutInCell="1" allowOverlap="1" wp14:anchorId="3183C1CD" wp14:editId="26AEA353">
+                <wp:simplePos x="0" y="0"/>
+                <wp:positionH relativeFrom="column">
+                  <wp:posOffset>2262505</wp:posOffset>
+                </wp:positionH>
+                <wp:positionV relativeFrom="paragraph">
+                  <wp:posOffset>243840</wp:posOffset>
+                </wp:positionV>
+                <wp:extent cx="304800" cy="0"/>
+                <wp:effectExtent l="0" t="76200" r="19050" b="114300"/>
+                <wp:wrapNone/>
+                <wp:docPr id="6" name="Straight Arrow Connector 6"/>
+                <wp:cNvGraphicFramePr/>
+                <a:graphic xmlns:a="http://schemas.openxmlformats.org/drawingml/2006/main">
+                  <a:graphicData uri="http://schemas.microsoft.com/office/word/2010/wordprocessingShape">
+                    <wps:wsp>
+                      <wps:cNvCnPr/>
+                      <wps:spPr>
+                        <a:xfrm>
+                          <a:off x="0" y="0"/>
+                          <a:ext cx="304800" cy="0"/>
+                        </a:xfrm>
+                        <a:prstGeom prst="straightConnector1">
+                          <a:avLst/>
+                        </a:prstGeom>
+                        <a:ln>
+                          <a:tailEnd type="arrow"/>
+                        </a:ln>
+                      </wps:spPr>
+                      <wps:style>
+                        <a:lnRef idx="1">
+                          <a:schemeClr val="accent1"/>
+                        </a:lnRef>
+                        <a:fillRef idx="0">
+                          <a:schemeClr val="accent1"/>
+                        </a:fillRef>
+                        <a:effectRef idx="0">
+                          <a:schemeClr val="accent1"/>
+                        </a:effectRef>
+                        <a:fontRef idx="minor">
+                          <a:schemeClr val="tx1"/>
+                        </a:fontRef>
+                      </wps:style>
+                      <wps:bodyPr/>
+                    </wps:wsp>
+                  </a:graphicData>
+                </a:graphic>
+              </wp:anchor>
+            </w:drawing>
+          </mc:Choice>
+          <mc:Fallback>
+            <w:pict>
+              <v:shape id="Straight Arrow Connector 6" o:spid="_x0000_s1026" type="#_x0000_t32" style="position:absolute;margin-left:178.15pt;margin-top:19.2pt;width:24pt;height:0;z-index:251666432;visibility:visible;mso-wrap-style:square;mso-wrap-distance-left:9pt;mso-wrap-distance-top:0;mso-wrap-distance-right:9pt;mso-wrap-distance-bottom:0;mso-position-horizontal:absolute;mso-position-horizontal-relative:text;mso-position-vertical:absolute;mso-position-vertical-relative:text" o:gfxdata="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" strokecolor="#4579b8 [3044]">
+                <v:stroke endarrow="open"/>
+              </v:shape>
+            </w:pict>
+          </mc:Fallback>
+        </mc:AlternateContent>
+      </w:r>
+      <w:r>
+        <w:rPr>
+          <w:lang w:val="sv-SE"/>
+        </w:rPr>
+        <w:t xml:space="preserve">           </w:t>
+      </w:r>
+    </w:p>
+    <w:p>
+      <w:pPr>
+        <w:rPr>
+          <w:lang w:val="sv-SE"/>
+        </w:rPr>
+      </w:pPr>
+    </w:p>
+    <w:p>
+      <w:pPr>
+        <w:rPr>
+          <w:lang w:val="sv-SE"/>
+        </w:rPr>
+      </w:pPr>
     </w:p>
     <w:p>
       <w:pPr>
         <w:pStyle w:val="ListParagraph"/>
         <w:numPr>
-          <w:ilvl w:val="0"/>
-          <w:numId w:val="1"/>
+          <w:ilvl w:val="2"/>
+          <w:numId w:val="3"/>
         </w:numPr>
         <w:rPr>
           <w:lang w:val="sv-SE"/>
@@ -518,223 +2062,37 @@
         <w:rPr>
           <w:lang w:val="sv-SE"/>
         </w:rPr>
-        <w:t>New</w:t>
-      </w:r>
-      <w:r>
-        <w:rPr>
-          <w:lang w:val="sv-SE"/>
-        </w:rPr>
-        <w:t xml:space="preserve"> Book</w:t>
+        <w:t>XML fil hantering</w:t>
       </w:r>
     </w:p>
     <w:p>
       <w:pPr>
         <w:pStyle w:val="ListParagraph"/>
-        <w:ind w:left="1080"/>
-        <w:rPr>
-          <w:lang w:val="sv-SE"/>
-        </w:rPr>
-      </w:pPr>
-      <w:r>
-        <w:rPr>
-          <w:lang w:val="sv-SE"/>
-        </w:rPr>
-        <w:t>Det laddas up en ny template och lagras den på användarens mapp</w:t>
+        <w:ind w:left="1800"/>
+        <w:rPr>
+          <w:lang w:val="sv-SE"/>
+        </w:rPr>
+      </w:pPr>
+      <w:r>
+        <w:rPr>
+          <w:lang w:val="sv-SE"/>
+        </w:rPr>
+        <w:t>Allt data som behövs till bökerna finns i XML form. Den skall ju gå att ladda up,spara sådan filer i mapp strukturen och dessutom göra CRUD operationer</w:t>
       </w:r>
     </w:p>
     <w:p>
       <w:pPr>
         <w:pStyle w:val="ListParagraph"/>
-        <w:numPr>
-          <w:ilvl w:val="0"/>
-          <w:numId w:val="1"/>
-        </w:numPr>
-        <w:rPr>
-          <w:lang w:val="sv-SE"/>
-        </w:rPr>
-      </w:pPr>
-      <w:r>
-        <w:rPr>
-          <w:lang w:val="sv-SE"/>
-        </w:rPr>
-        <w:t xml:space="preserve"> Load book</w:t>
-      </w:r>
-    </w:p>
-    <w:p>
-      <w:pPr>
-        <w:pStyle w:val="ListParagraph"/>
-        <w:ind w:left="1080"/>
-        <w:rPr>
-          <w:lang w:val="sv-SE"/>
-        </w:rPr>
-      </w:pPr>
-      <w:r>
-        <w:rPr>
-          <w:lang w:val="sv-SE"/>
-        </w:rPr>
-        <w:t>Genom en ID eller namn hämtas in rätt bok.</w:t>
-      </w:r>
-    </w:p>
-    <w:p>
-      <w:pPr>
-        <w:rPr>
-          <w:lang w:val="sv-SE"/>
-        </w:rPr>
-      </w:pPr>
-      <w:r>
-        <w:rPr>
-          <w:lang w:val="sv-SE"/>
-        </w:rPr>
-        <w:t xml:space="preserve">   3.2 Redigering sida</w:t>
-      </w:r>
-    </w:p>
-    <w:p>
-      <w:pPr>
-        <w:rPr>
-          <w:lang w:val="sv-SE"/>
-        </w:rPr>
-      </w:pPr>
-      <w:r>
-        <w:rPr>
-          <w:lang w:val="sv-SE"/>
-        </w:rPr>
-        <w:t xml:space="preserve">         -Lägga till nya chapters,sidor,komponents.</w:t>
-      </w:r>
-    </w:p>
-    <w:p>
-      <w:pPr>
-        <w:rPr>
-          <w:lang w:val="sv-SE"/>
-        </w:rPr>
-      </w:pPr>
-      <w:r>
-        <w:rPr>
-          <w:lang w:val="sv-SE"/>
-        </w:rPr>
-        <w:t xml:space="preserve">  </w:t>
-      </w:r>
-      <w:r>
-        <w:rPr>
-          <w:lang w:val="sv-SE"/>
-        </w:rPr>
-        <w:t xml:space="preserve">3.3 </w:t>
-      </w:r>
-      <w:r>
-        <w:rPr>
-          <w:lang w:val="sv-SE"/>
-        </w:rPr>
-        <w:t xml:space="preserve">  </w:t>
-      </w:r>
-      <w:r>
-        <w:rPr>
-          <w:lang w:val="sv-SE"/>
-        </w:rPr>
-        <w:t>Vyn sida</w:t>
-      </w:r>
-    </w:p>
-    <w:p>
-      <w:pPr>
-        <w:rPr>
-          <w:lang w:val="sv-SE"/>
-        </w:rPr>
-      </w:pPr>
-      <w:r>
-        <w:rPr>
-          <w:lang w:val="sv-SE"/>
-        </w:rPr>
-        <w:t xml:space="preserve">      -Här ser man resultatet av  boken som redigeras för tillfället</w:t>
-      </w:r>
-    </w:p>
-    <w:p>
-      <w:pPr>
-        <w:rPr>
-          <w:lang w:val="sv-SE"/>
-        </w:rPr>
-      </w:pPr>
-      <w:r>
-        <w:rPr>
-          <w:lang w:val="sv-SE"/>
-        </w:rPr>
-        <w:t xml:space="preserve">    - Man kan välja en annan bok med</w:t>
-      </w:r>
-    </w:p>
-    <w:p>
-      <w:pPr>
-        <w:rPr>
-          <w:lang w:val="sv-SE"/>
-        </w:rPr>
-      </w:pPr>
-      <w:r>
-        <w:rPr>
-          <w:lang w:val="sv-SE"/>
-        </w:rPr>
-        <w:t xml:space="preserve">   3.4  Fil hantering</w:t>
-      </w:r>
-    </w:p>
-    <w:p>
-      <w:pPr>
-        <w:rPr>
-          <w:lang w:val="sv-SE"/>
-        </w:rPr>
-      </w:pPr>
-      <w:r>
-        <w:rPr>
-          <w:lang w:val="sv-SE"/>
-        </w:rPr>
-        <w:t xml:space="preserve">          Ladda bok i xml format .</w:t>
-      </w:r>
-    </w:p>
-    <w:p>
-      <w:pPr>
-        <w:rPr>
-          <w:lang w:val="sv-SE"/>
-        </w:rPr>
-      </w:pPr>
-      <w:r>
-        <w:rPr>
-          <w:lang w:val="sv-SE"/>
-        </w:rPr>
-        <w:t xml:space="preserve">         Spara bok i xml format</w:t>
-      </w:r>
-    </w:p>
-    <w:p>
-      <w:pPr>
-        <w:rPr>
-          <w:lang w:val="sv-SE"/>
-        </w:rPr>
-      </w:pPr>
-      <w:r>
-        <w:rPr>
-          <w:lang w:val="sv-SE"/>
-        </w:rPr>
-        <w:lastRenderedPageBreak/>
-        <w:t xml:space="preserve">  Skapa en mapp för användare.</w:t>
-      </w:r>
-    </w:p>
-    <w:p>
-      <w:pPr>
-        <w:rPr>
-          <w:lang w:val="sv-SE"/>
-        </w:rPr>
-      </w:pPr>
-      <w:r>
-        <w:rPr>
-          <w:lang w:val="sv-SE"/>
-        </w:rPr>
-        <w:t xml:space="preserve">   3.5 Språk</w:t>
-      </w:r>
-    </w:p>
-    <w:p>
-      <w:pPr>
-        <w:rPr>
-          <w:lang w:val="sv-SE"/>
-        </w:rPr>
-      </w:pPr>
-      <w:r>
-        <w:rPr>
-          <w:lang w:val="sv-SE"/>
-        </w:rPr>
-        <w:t xml:space="preserve">      Möjlighet att kunna välja olika språk</w:t>
+        <w:ind w:left="1800"/>
+        <w:rPr>
+          <w:lang w:val="sv-SE"/>
+        </w:rPr>
+      </w:pPr>
+      <w:r>
+        <w:rPr>
+          <w:lang w:val="sv-SE"/>
+        </w:rPr>
+        <w:t>I de .</w:t>
       </w:r>
       <w:bookmarkStart w:id="0" w:name="_GoBack"/>
       <w:bookmarkEnd w:id="0"/>
@@ -749,6 +2107,129 @@
         <w:rPr>
           <w:lang w:val="sv-SE"/>
         </w:rPr>
+        <w:t xml:space="preserve">   3.5 Språk</w:t>
+      </w:r>
+    </w:p>
+    <w:p>
+      <w:pPr>
+        <w:rPr>
+          <w:lang w:val="sv-SE"/>
+        </w:rPr>
+      </w:pPr>
+      <w:r>
+        <w:rPr>
+          <w:lang w:val="sv-SE"/>
+        </w:rPr>
+        <w:t xml:space="preserve">      Möjlighet att kunna välja olika språk</w:t>
+      </w:r>
+      <w:r>
+        <w:rPr>
+          <w:lang w:val="sv-SE"/>
+        </w:rPr>
+        <w:t xml:space="preserve">. Språket som väljs utt skall vara tillgänglig på alla </w:t>
+      </w:r>
+      <w:r>
+        <w:rPr>
+          <w:lang w:val="sv-SE"/>
+        </w:rPr>
+        <w:br/>
+        <w:t xml:space="preserve">      sidor.</w:t>
+      </w:r>
+    </w:p>
+    <w:p>
+      <w:pPr>
+        <w:rPr>
+          <w:lang w:val="sv-SE"/>
+        </w:rPr>
+      </w:pPr>
+    </w:p>
+    <w:p>
+      <w:pPr>
+        <w:rPr>
+          <w:lang w:val="sv-SE"/>
+        </w:rPr>
+      </w:pPr>
+    </w:p>
+    <w:p>
+      <w:pPr>
+        <w:rPr>
+          <w:lang w:val="sv-SE"/>
+        </w:rPr>
+      </w:pPr>
+    </w:p>
+    <w:p>
+      <w:pPr>
+        <w:rPr>
+          <w:lang w:val="sv-SE"/>
+        </w:rPr>
+      </w:pPr>
+    </w:p>
+    <w:p>
+      <w:pPr>
+        <w:rPr>
+          <w:lang w:val="sv-SE"/>
+        </w:rPr>
+      </w:pPr>
+    </w:p>
+    <w:p>
+      <w:pPr>
+        <w:rPr>
+          <w:lang w:val="sv-SE"/>
+        </w:rPr>
+      </w:pPr>
+    </w:p>
+    <w:p>
+      <w:pPr>
+        <w:rPr>
+          <w:lang w:val="sv-SE"/>
+        </w:rPr>
+      </w:pPr>
+    </w:p>
+    <w:p>
+      <w:pPr>
+        <w:rPr>
+          <w:lang w:val="sv-SE"/>
+        </w:rPr>
+      </w:pPr>
+    </w:p>
+    <w:p>
+      <w:pPr>
+        <w:rPr>
+          <w:lang w:val="sv-SE"/>
+        </w:rPr>
+      </w:pPr>
+    </w:p>
+    <w:p>
+      <w:pPr>
+        <w:rPr>
+          <w:lang w:val="sv-SE"/>
+        </w:rPr>
+      </w:pPr>
+    </w:p>
+    <w:p>
+      <w:pPr>
+        <w:rPr>
+          <w:lang w:val="sv-SE"/>
+        </w:rPr>
+      </w:pPr>
+    </w:p>
+    <w:p>
+      <w:pPr>
+        <w:rPr>
+          <w:lang w:val="sv-SE"/>
+        </w:rPr>
+      </w:pPr>
+    </w:p>
+    <w:p>
+      <w:pPr>
+        <w:rPr>
+          <w:lang w:val="sv-SE"/>
+        </w:rPr>
+      </w:pPr>
+      <w:r>
+        <w:rPr>
+          <w:lang w:val="sv-SE"/>
+        </w:rPr>
         <w:t>Devlog</w:t>
       </w:r>
     </w:p>
@@ -777,6 +2258,52 @@
         </w:rPr>
         <w:t>Skissa upp de olika element och skapa en projekt med repository pattern.</w:t>
       </w:r>
+    </w:p>
+    <w:p>
+      <w:pPr>
+        <w:rPr>
+          <w:lang w:val="sv-SE"/>
+        </w:rPr>
+      </w:pPr>
+      <w:r>
+        <w:rPr>
+          <w:lang w:val="sv-SE"/>
+        </w:rPr>
+        <w:t>2013-10-26</w:t>
+      </w:r>
+    </w:p>
+    <w:p>
+      <w:pPr>
+        <w:rPr>
+          <w:lang w:val="sv-SE"/>
+        </w:rPr>
+      </w:pPr>
+      <w:r>
+        <w:rPr>
+          <w:lang w:val="sv-SE"/>
+        </w:rPr>
+        <w:t>Handlers för fil operationer och xml hantering.</w:t>
+      </w:r>
+    </w:p>
+    <w:p>
+      <w:pPr>
+        <w:rPr>
+          <w:lang w:val="sv-SE"/>
+        </w:rPr>
+      </w:pPr>
+      <w:r>
+        <w:rPr>
+          <w:lang w:val="sv-SE"/>
+        </w:rPr>
+        <w:t>Jquery ui komponents</w:t>
+      </w:r>
+    </w:p>
+    <w:p>
+      <w:pPr>
+        <w:rPr>
+          <w:lang w:val="sv-SE"/>
+        </w:rPr>
+      </w:pPr>
     </w:p>
     <w:p>
       <w:pPr>
@@ -807,15 +2334,16 @@
 <file path=word/numbering.xml><?xml version="1.0" encoding="utf-8"?>
 <w:numbering xmlns:wpc="http://schemas.microsoft.com/office/word/2010/wordprocessingCanvas" xmlns:mc="http://schemas.openxmlformats.org/markup-compatibility/2006" xmlns:o="urn:schemas-microsoft-com:office:office" xmlns:r="http://schemas.openxmlformats.org/officeDocument/2006/relationships" xmlns:m="http://schemas.openxmlformats.org/officeDocument/2006/math" xmlns:v="urn:schemas-microsoft-com:vml" xmlns:wp14="http://schemas.microsoft.com/office/word/2010/wordprocessingDrawing" xmlns:wp="http://schemas.openxmlformats.org/drawingml/2006/wordprocessingDrawing" xmlns:w10="urn:schemas-microsoft-com:office:word" xmlns:w="http://schemas.openxmlformats.org/wordprocessingml/2006/main" xmlns:w14="http://schemas.microsoft.com/office/word/2010/wordml" xmlns:wpg="http://schemas.microsoft.com/office/word/2010/wordprocessingGroup" xmlns:wpi="http://schemas.microsoft.com/office/word/2010/wordprocessingInk" xmlns:wne="http://schemas.microsoft.com/office/word/2006/wordml" xmlns:wps="http://schemas.microsoft.com/office/word/2010/wordprocessingShape" mc:Ignorable="w14 wp14">
   <w:abstractNum w:abstractNumId="0">
-    <w:nsid w:val="5E3D087C"/>
+    <w:nsid w:val="0B932C1C"/>
     <w:multiLevelType w:val="hybridMultilevel"/>
-    <w:tmpl w:val="5A968E3E"/>
-    <w:lvl w:ilvl="0" w:tplc="36E0A5F0">
+    <w:tmpl w:val="1CEC0420"/>
+    <w:lvl w:ilvl="0" w:tplc="40FC7934">
+      <w:start w:val="3"/>
       <w:numFmt w:val="bullet"/>
       <w:lvlText w:val="-"/>
       <w:lvlJc w:val="left"/>
       <w:pPr>
-        <w:ind w:left="1080" w:hanging="360"/>
+        <w:ind w:left="1230" w:hanging="360"/>
       </w:pPr>
       <w:rPr>
         <w:rFonts w:ascii="Calibri" w:eastAsiaTheme="minorHAnsi" w:hAnsi="Calibri" w:cstheme="minorBidi" w:hint="default"/>
@@ -827,7 +2355,7 @@
       <w:lvlText w:val="o"/>
       <w:lvlJc w:val="left"/>
       <w:pPr>
-        <w:ind w:left="1800" w:hanging="360"/>
+        <w:ind w:left="1950" w:hanging="360"/>
       </w:pPr>
       <w:rPr>
         <w:rFonts w:ascii="Courier New" w:hAnsi="Courier New" w:cs="Courier New" w:hint="default"/>
@@ -839,7 +2367,7 @@
       <w:lvlText w:val=""/>
       <w:lvlJc w:val="left"/>
       <w:pPr>
-        <w:ind w:left="2520" w:hanging="360"/>
+        <w:ind w:left="2670" w:hanging="360"/>
       </w:pPr>
       <w:rPr>
         <w:rFonts w:ascii="Wingdings" w:hAnsi="Wingdings" w:hint="default"/>
@@ -851,7 +2379,7 @@
       <w:lvlText w:val=""/>
       <w:lvlJc w:val="left"/>
       <w:pPr>
-        <w:ind w:left="3240" w:hanging="360"/>
+        <w:ind w:left="3390" w:hanging="360"/>
       </w:pPr>
       <w:rPr>
         <w:rFonts w:ascii="Symbol" w:hAnsi="Symbol" w:hint="default"/>
@@ -863,7 +2391,7 @@
       <w:lvlText w:val="o"/>
       <w:lvlJc w:val="left"/>
       <w:pPr>
-        <w:ind w:left="3960" w:hanging="360"/>
+        <w:ind w:left="4110" w:hanging="360"/>
       </w:pPr>
       <w:rPr>
         <w:rFonts w:ascii="Courier New" w:hAnsi="Courier New" w:cs="Courier New" w:hint="default"/>
@@ -875,7 +2403,7 @@
       <w:lvlText w:val=""/>
       <w:lvlJc w:val="left"/>
       <w:pPr>
-        <w:ind w:left="4680" w:hanging="360"/>
+        <w:ind w:left="4830" w:hanging="360"/>
       </w:pPr>
       <w:rPr>
         <w:rFonts w:ascii="Wingdings" w:hAnsi="Wingdings" w:hint="default"/>
@@ -887,7 +2415,7 @@
       <w:lvlText w:val=""/>
       <w:lvlJc w:val="left"/>
       <w:pPr>
-        <w:ind w:left="5400" w:hanging="360"/>
+        <w:ind w:left="5550" w:hanging="360"/>
       </w:pPr>
       <w:rPr>
         <w:rFonts w:ascii="Symbol" w:hAnsi="Symbol" w:hint="default"/>
@@ -899,7 +2427,7 @@
       <w:lvlText w:val="o"/>
       <w:lvlJc w:val="left"/>
       <w:pPr>
-        <w:ind w:left="6120" w:hanging="360"/>
+        <w:ind w:left="6270" w:hanging="360"/>
       </w:pPr>
       <w:rPr>
         <w:rFonts w:ascii="Courier New" w:hAnsi="Courier New" w:cs="Courier New" w:hint="default"/>
@@ -911,6 +2439,231 @@
       <w:lvlText w:val=""/>
       <w:lvlJc w:val="left"/>
       <w:pPr>
+        <w:ind w:left="6990" w:hanging="360"/>
+      </w:pPr>
+      <w:rPr>
+        <w:rFonts w:ascii="Wingdings" w:hAnsi="Wingdings" w:hint="default"/>
+      </w:rPr>
+    </w:lvl>
+  </w:abstractNum>
+  <w:abstractNum w:abstractNumId="1">
+    <w:nsid w:val="39FB09C2"/>
+    <w:multiLevelType w:val="multilevel"/>
+    <w:tmpl w:val="FBA8FC80"/>
+    <w:lvl w:ilvl="0">
+      <w:start w:val="3"/>
+      <w:numFmt w:val="decimal"/>
+      <w:lvlText w:val="%1"/>
+      <w:lvlJc w:val="left"/>
+      <w:pPr>
+        <w:ind w:left="435" w:hanging="435"/>
+      </w:pPr>
+      <w:rPr>
+        <w:rFonts w:hint="default"/>
+      </w:rPr>
+    </w:lvl>
+    <w:lvl w:ilvl="1">
+      <w:start w:val="4"/>
+      <w:numFmt w:val="decimal"/>
+      <w:lvlText w:val="%1.%2"/>
+      <w:lvlJc w:val="left"/>
+      <w:pPr>
+        <w:ind w:left="975" w:hanging="435"/>
+      </w:pPr>
+      <w:rPr>
+        <w:rFonts w:hint="default"/>
+      </w:rPr>
+    </w:lvl>
+    <w:lvl w:ilvl="2">
+      <w:start w:val="1"/>
+      <w:numFmt w:val="decimal"/>
+      <w:lvlText w:val="%1.%2.%3"/>
+      <w:lvlJc w:val="left"/>
+      <w:pPr>
+        <w:ind w:left="1800" w:hanging="720"/>
+      </w:pPr>
+      <w:rPr>
+        <w:rFonts w:hint="default"/>
+      </w:rPr>
+    </w:lvl>
+    <w:lvl w:ilvl="3">
+      <w:start w:val="1"/>
+      <w:numFmt w:val="decimal"/>
+      <w:lvlText w:val="%1.%2.%3.%4"/>
+      <w:lvlJc w:val="left"/>
+      <w:pPr>
+        <w:ind w:left="2340" w:hanging="720"/>
+      </w:pPr>
+      <w:rPr>
+        <w:rFonts w:hint="default"/>
+      </w:rPr>
+    </w:lvl>
+    <w:lvl w:ilvl="4">
+      <w:start w:val="1"/>
+      <w:numFmt w:val="decimal"/>
+      <w:lvlText w:val="%1.%2.%3.%4.%5"/>
+      <w:lvlJc w:val="left"/>
+      <w:pPr>
+        <w:ind w:left="3240" w:hanging="1080"/>
+      </w:pPr>
+      <w:rPr>
+        <w:rFonts w:hint="default"/>
+      </w:rPr>
+    </w:lvl>
+    <w:lvl w:ilvl="5">
+      <w:start w:val="1"/>
+      <w:numFmt w:val="decimal"/>
+      <w:lvlText w:val="%1.%2.%3.%4.%5.%6"/>
+      <w:lvlJc w:val="left"/>
+      <w:pPr>
+        <w:ind w:left="3780" w:hanging="1080"/>
+      </w:pPr>
+      <w:rPr>
+        <w:rFonts w:hint="default"/>
+      </w:rPr>
+    </w:lvl>
+    <w:lvl w:ilvl="6">
+      <w:start w:val="1"/>
+      <w:numFmt w:val="decimal"/>
+      <w:lvlText w:val="%1.%2.%3.%4.%5.%6.%7"/>
+      <w:lvlJc w:val="left"/>
+      <w:pPr>
+        <w:ind w:left="4680" w:hanging="1440"/>
+      </w:pPr>
+      <w:rPr>
+        <w:rFonts w:hint="default"/>
+      </w:rPr>
+    </w:lvl>
+    <w:lvl w:ilvl="7">
+      <w:start w:val="1"/>
+      <w:numFmt w:val="decimal"/>
+      <w:lvlText w:val="%1.%2.%3.%4.%5.%6.%7.%8"/>
+      <w:lvlJc w:val="left"/>
+      <w:pPr>
+        <w:ind w:left="5220" w:hanging="1440"/>
+      </w:pPr>
+      <w:rPr>
+        <w:rFonts w:hint="default"/>
+      </w:rPr>
+    </w:lvl>
+    <w:lvl w:ilvl="8">
+      <w:start w:val="1"/>
+      <w:numFmt w:val="decimal"/>
+      <w:lvlText w:val="%1.%2.%3.%4.%5.%6.%7.%8.%9"/>
+      <w:lvlJc w:val="left"/>
+      <w:pPr>
+        <w:ind w:left="5760" w:hanging="1440"/>
+      </w:pPr>
+      <w:rPr>
+        <w:rFonts w:hint="default"/>
+      </w:rPr>
+    </w:lvl>
+  </w:abstractNum>
+  <w:abstractNum w:abstractNumId="2">
+    <w:nsid w:val="5E3D087C"/>
+    <w:multiLevelType w:val="hybridMultilevel"/>
+    <w:tmpl w:val="5A968E3E"/>
+    <w:lvl w:ilvl="0" w:tplc="36E0A5F0">
+      <w:numFmt w:val="bullet"/>
+      <w:lvlText w:val="-"/>
+      <w:lvlJc w:val="left"/>
+      <w:pPr>
+        <w:ind w:left="1080" w:hanging="360"/>
+      </w:pPr>
+      <w:rPr>
+        <w:rFonts w:ascii="Calibri" w:eastAsiaTheme="minorHAnsi" w:hAnsi="Calibri" w:cstheme="minorBidi" w:hint="default"/>
+      </w:rPr>
+    </w:lvl>
+    <w:lvl w:ilvl="1" w:tplc="041D0003" w:tentative="1">
+      <w:start w:val="1"/>
+      <w:numFmt w:val="bullet"/>
+      <w:lvlText w:val="o"/>
+      <w:lvlJc w:val="left"/>
+      <w:pPr>
+        <w:ind w:left="1800" w:hanging="360"/>
+      </w:pPr>
+      <w:rPr>
+        <w:rFonts w:ascii="Courier New" w:hAnsi="Courier New" w:cs="Courier New" w:hint="default"/>
+      </w:rPr>
+    </w:lvl>
+    <w:lvl w:ilvl="2" w:tplc="041D0005" w:tentative="1">
+      <w:start w:val="1"/>
+      <w:numFmt w:val="bullet"/>
+      <w:lvlText w:val=""/>
+      <w:lvlJc w:val="left"/>
+      <w:pPr>
+        <w:ind w:left="2520" w:hanging="360"/>
+      </w:pPr>
+      <w:rPr>
+        <w:rFonts w:ascii="Wingdings" w:hAnsi="Wingdings" w:hint="default"/>
+      </w:rPr>
+    </w:lvl>
+    <w:lvl w:ilvl="3" w:tplc="041D0001" w:tentative="1">
+      <w:start w:val="1"/>
+      <w:numFmt w:val="bullet"/>
+      <w:lvlText w:val=""/>
+      <w:lvlJc w:val="left"/>
+      <w:pPr>
+        <w:ind w:left="3240" w:hanging="360"/>
+      </w:pPr>
+      <w:rPr>
+        <w:rFonts w:ascii="Symbol" w:hAnsi="Symbol" w:hint="default"/>
+      </w:rPr>
+    </w:lvl>
+    <w:lvl w:ilvl="4" w:tplc="041D0003" w:tentative="1">
+      <w:start w:val="1"/>
+      <w:numFmt w:val="bullet"/>
+      <w:lvlText w:val="o"/>
+      <w:lvlJc w:val="left"/>
+      <w:pPr>
+        <w:ind w:left="3960" w:hanging="360"/>
+      </w:pPr>
+      <w:rPr>
+        <w:rFonts w:ascii="Courier New" w:hAnsi="Courier New" w:cs="Courier New" w:hint="default"/>
+      </w:rPr>
+    </w:lvl>
+    <w:lvl w:ilvl="5" w:tplc="041D0005" w:tentative="1">
+      <w:start w:val="1"/>
+      <w:numFmt w:val="bullet"/>
+      <w:lvlText w:val=""/>
+      <w:lvlJc w:val="left"/>
+      <w:pPr>
+        <w:ind w:left="4680" w:hanging="360"/>
+      </w:pPr>
+      <w:rPr>
+        <w:rFonts w:ascii="Wingdings" w:hAnsi="Wingdings" w:hint="default"/>
+      </w:rPr>
+    </w:lvl>
+    <w:lvl w:ilvl="6" w:tplc="041D0001" w:tentative="1">
+      <w:start w:val="1"/>
+      <w:numFmt w:val="bullet"/>
+      <w:lvlText w:val=""/>
+      <w:lvlJc w:val="left"/>
+      <w:pPr>
+        <w:ind w:left="5400" w:hanging="360"/>
+      </w:pPr>
+      <w:rPr>
+        <w:rFonts w:ascii="Symbol" w:hAnsi="Symbol" w:hint="default"/>
+      </w:rPr>
+    </w:lvl>
+    <w:lvl w:ilvl="7" w:tplc="041D0003" w:tentative="1">
+      <w:start w:val="1"/>
+      <w:numFmt w:val="bullet"/>
+      <w:lvlText w:val="o"/>
+      <w:lvlJc w:val="left"/>
+      <w:pPr>
+        <w:ind w:left="6120" w:hanging="360"/>
+      </w:pPr>
+      <w:rPr>
+        <w:rFonts w:ascii="Courier New" w:hAnsi="Courier New" w:cs="Courier New" w:hint="default"/>
+      </w:rPr>
+    </w:lvl>
+    <w:lvl w:ilvl="8" w:tplc="041D0005" w:tentative="1">
+      <w:start w:val="1"/>
+      <w:numFmt w:val="bullet"/>
+      <w:lvlText w:val=""/>
+      <w:lvlJc w:val="left"/>
+      <w:pPr>
         <w:ind w:left="6840" w:hanging="360"/>
       </w:pPr>
       <w:rPr>
@@ -919,7 +2672,13 @@
     </w:lvl>
   </w:abstractNum>
   <w:num w:numId="1">
+    <w:abstractNumId w:val="2"/>
+  </w:num>
+  <w:num w:numId="2">
     <w:abstractNumId w:val="0"/>
+  </w:num>
+  <w:num w:numId="3">
+    <w:abstractNumId w:val="1"/>
   </w:num>
 </w:numbering>
 </file>
@@ -1669,4 +3428,16 @@
   <a:objectDefaults/>
   <a:extraClrSchemeLst/>
 </a:theme>
+</file>
+
+<file path=customXml/item1.xml><?xml version="1.0" encoding="utf-8"?>
+<b:Sources xmlns:b="http://schemas.openxmlformats.org/officeDocument/2006/bibliography" xmlns="http://schemas.openxmlformats.org/officeDocument/2006/bibliography" SelectedStyle="\APA.XSL" StyleName="APA"/>
+</file>
+
+<file path=customXml/itemProps1.xml><?xml version="1.0" encoding="utf-8"?>
+<ds:datastoreItem xmlns:ds="http://schemas.openxmlformats.org/officeDocument/2006/customXml" ds:itemID="{884DA87C-C566-4B28-9A21-3BFDEFDC701A}">
+  <ds:schemaRefs>
+    <ds:schemaRef ds:uri="http://schemas.openxmlformats.org/officeDocument/2006/bibliography"/>
+  </ds:schemaRefs>
+</ds:datastoreItem>
 </file>
</xml_diff>

<commit_message>
När en frame rectangle väljs ut , då skall target attribut rensas upp.
</commit_message>
<xml_diff>
--- a/Documents/Book administratörs verktyg.docx
+++ b/Documents/Book administratörs verktyg.docx
@@ -1057,44 +1057,33 @@
       <w:pPr>
         <w:pStyle w:val="ListParagraph"/>
         <w:ind w:left="1080"/>
-        <w:rPr>
-          <w:lang w:val="sv-SE"/>
-        </w:rPr>
-      </w:pPr>
-      <w:r>
-        <w:rPr>
-          <w:lang w:val="sv-SE"/>
-        </w:rPr>
+      </w:pPr>
+      <w:proofErr w:type="gramStart"/>
+      <w:r>
         <w:t>Username{</w:t>
       </w:r>
+      <w:proofErr w:type="gramEnd"/>
     </w:p>
     <w:p>
       <w:pPr>
         <w:pStyle w:val="ListParagraph"/>
         <w:ind w:left="1080"/>
-        <w:rPr>
-          <w:lang w:val="sv-SE"/>
-        </w:rPr>
-      </w:pPr>
-      <w:r>
-        <w:rPr>
-          <w:lang w:val="sv-SE"/>
-        </w:rPr>
-        <w:t xml:space="preserve">                     Bookname</w:t>
-      </w:r>
+      </w:pPr>
+      <w:r>
+        <w:t xml:space="preserve">                     </w:t>
+      </w:r>
+      <w:proofErr w:type="spellStart"/>
+      <w:r>
+        <w:t>Bookname</w:t>
+      </w:r>
+      <w:proofErr w:type="spellEnd"/>
     </w:p>
     <w:p>
       <w:pPr>
         <w:pStyle w:val="ListParagraph"/>
         <w:ind w:left="1080"/>
-        <w:rPr>
-          <w:lang w:val="sv-SE"/>
-        </w:rPr>
-      </w:pPr>
-      <w:r>
-        <w:rPr>
-          <w:lang w:val="sv-SE"/>
-        </w:rPr>
+      </w:pPr>
+      <w:r>
         <w:t xml:space="preserve">                                        { </w:t>
       </w:r>
     </w:p>
@@ -1102,134 +1091,86 @@
       <w:pPr>
         <w:pStyle w:val="ListParagraph"/>
         <w:ind w:left="1080"/>
-        <w:rPr>
-          <w:lang w:val="sv-SE"/>
-        </w:rPr>
-      </w:pPr>
-      <w:r>
-        <w:rPr>
-          <w:lang w:val="sv-SE"/>
-        </w:rPr>
+      </w:pPr>
+      <w:r>
         <w:t xml:space="preserve">       </w:t>
       </w:r>
       <w:r>
-        <w:rPr>
-          <w:lang w:val="sv-SE"/>
-        </w:rPr>
         <w:tab/>
       </w:r>
       <w:r>
-        <w:rPr>
-          <w:lang w:val="sv-SE"/>
-        </w:rPr>
         <w:tab/>
       </w:r>
       <w:r>
-        <w:rPr>
-          <w:lang w:val="sv-SE"/>
-        </w:rPr>
         <w:tab/>
       </w:r>
       <w:r>
-        <w:rPr>
-          <w:lang w:val="sv-SE"/>
-        </w:rPr>
         <w:tab/>
+      </w:r>
+      <w:proofErr w:type="gramStart"/>
+      <w:r>
         <w:t>xml</w:t>
       </w:r>
+      <w:proofErr w:type="gramEnd"/>
     </w:p>
     <w:p>
       <w:pPr>
         <w:pStyle w:val="ListParagraph"/>
         <w:ind w:left="1080"/>
-        <w:rPr>
-          <w:lang w:val="sv-SE"/>
-        </w:rPr>
-      </w:pPr>
-      <w:r>
-        <w:rPr>
-          <w:lang w:val="sv-SE"/>
-        </w:rPr>
+      </w:pPr>
+      <w:r>
         <w:tab/>
       </w:r>
       <w:r>
-        <w:rPr>
-          <w:lang w:val="sv-SE"/>
-        </w:rPr>
         <w:tab/>
       </w:r>
       <w:r>
-        <w:rPr>
-          <w:lang w:val="sv-SE"/>
-        </w:rPr>
         <w:tab/>
       </w:r>
       <w:r>
-        <w:rPr>
-          <w:lang w:val="sv-SE"/>
-        </w:rPr>
         <w:tab/>
+      </w:r>
+      <w:proofErr w:type="gramStart"/>
+      <w:r>
         <w:t>images</w:t>
       </w:r>
+      <w:proofErr w:type="gramEnd"/>
     </w:p>
     <w:p>
       <w:pPr>
         <w:pStyle w:val="ListParagraph"/>
         <w:ind w:left="1080"/>
-        <w:rPr>
-          <w:lang w:val="sv-SE"/>
-        </w:rPr>
-      </w:pPr>
-      <w:r>
-        <w:rPr>
-          <w:lang w:val="sv-SE"/>
-        </w:rPr>
+      </w:pPr>
+      <w:r>
         <w:t xml:space="preserve">    </w:t>
       </w:r>
       <w:r>
-        <w:rPr>
-          <w:lang w:val="sv-SE"/>
-        </w:rPr>
         <w:tab/>
       </w:r>
       <w:r>
-        <w:rPr>
-          <w:lang w:val="sv-SE"/>
-        </w:rPr>
         <w:tab/>
       </w:r>
       <w:r>
-        <w:rPr>
-          <w:lang w:val="sv-SE"/>
-        </w:rPr>
         <w:tab/>
       </w:r>
       <w:r>
-        <w:rPr>
-          <w:lang w:val="sv-SE"/>
-        </w:rPr>
         <w:tab/>
+      </w:r>
+      <w:proofErr w:type="gramStart"/>
+      <w:r>
         <w:t>resources</w:t>
       </w:r>
+      <w:proofErr w:type="gramEnd"/>
     </w:p>
     <w:p>
       <w:pPr>
         <w:pStyle w:val="ListParagraph"/>
         <w:ind w:left="1080"/>
-        <w:rPr>
-          <w:lang w:val="sv-SE"/>
-        </w:rPr>
-      </w:pPr>
-      <w:r>
-        <w:rPr>
-          <w:lang w:val="sv-SE"/>
-        </w:rPr>
+      </w:pPr>
+      <w:r>
         <w:tab/>
       </w:r>
       <w:r>
-        <w:rPr>
-          <w:lang w:val="sv-SE"/>
-        </w:rPr>
         <w:tab/>
         <w:t xml:space="preserve">                  }</w:t>
       </w:r>
@@ -1243,10 +1184,13 @@
         </w:rPr>
       </w:pPr>
       <w:r>
-        <w:rPr>
-          <w:lang w:val="sv-SE"/>
-        </w:rPr>
-        <w:t xml:space="preserve">                   }</w:t>
+        <w:t xml:space="preserve">                   </w:t>
+      </w:r>
+      <w:r>
+        <w:rPr>
+          <w:lang w:val="sv-SE"/>
+        </w:rPr>
+        <w:t>}</w:t>
       </w:r>
     </w:p>
     <w:p>
@@ -2417,243 +2361,232 @@
         </w:rPr>
         <w:t>Radera en bok från listan och mappen.</w:t>
       </w:r>
+    </w:p>
+    <w:p>
+      <w:pPr>
+        <w:pStyle w:val="ListParagraph"/>
+        <w:ind w:left="1800"/>
+        <w:rPr>
+          <w:lang w:val="sv-SE"/>
+        </w:rPr>
+      </w:pPr>
+    </w:p>
+    <w:p>
+      <w:pPr>
+        <w:pStyle w:val="ListParagraph"/>
+        <w:numPr>
+          <w:ilvl w:val="2"/>
+          <w:numId w:val="3"/>
+        </w:numPr>
+        <w:rPr>
+          <w:lang w:val="sv-SE"/>
+        </w:rPr>
+      </w:pPr>
+      <w:r>
+        <w:rPr>
+          <w:lang w:val="sv-SE"/>
+        </w:rPr>
+        <w:t>Edit Frame</w:t>
+      </w:r>
+    </w:p>
+    <w:p>
+      <w:pPr>
+        <w:pStyle w:val="ListParagraph"/>
+        <w:ind w:left="1800"/>
+        <w:rPr>
+          <w:lang w:val="sv-SE"/>
+        </w:rPr>
+      </w:pPr>
+      <w:r>
+        <w:rPr>
+          <w:lang w:val="sv-SE"/>
+        </w:rPr>
+        <w:t>Vid redigeringen av en frame , skall det visas up ett fönster med möjlighet att ändra på backgrunds bilder, Lägga till objekt.</w:t>
+      </w:r>
+    </w:p>
+    <w:p>
+      <w:pPr>
+        <w:rPr>
+          <w:lang w:val="sv-SE"/>
+        </w:rPr>
+      </w:pPr>
+    </w:p>
+    <w:p>
+      <w:pPr>
+        <w:pStyle w:val="ListParagraph"/>
+        <w:ind w:left="1800"/>
+        <w:rPr>
+          <w:lang w:val="sv-SE"/>
+        </w:rPr>
+      </w:pPr>
+    </w:p>
+    <w:p>
+      <w:pPr>
+        <w:pStyle w:val="ListParagraph"/>
+        <w:ind w:left="1800"/>
+        <w:rPr>
+          <w:lang w:val="sv-SE"/>
+        </w:rPr>
+      </w:pPr>
+    </w:p>
+    <w:p>
+      <w:pPr>
+        <w:pStyle w:val="ListParagraph"/>
+        <w:ind w:left="1800"/>
+        <w:rPr>
+          <w:lang w:val="sv-SE"/>
+        </w:rPr>
+      </w:pPr>
+    </w:p>
+    <w:p>
+      <w:pPr>
+        <w:pStyle w:val="ListParagraph"/>
+        <w:ind w:left="1800"/>
+        <w:rPr>
+          <w:lang w:val="sv-SE"/>
+        </w:rPr>
+      </w:pPr>
+    </w:p>
+    <w:p>
+      <w:pPr>
+        <w:pStyle w:val="ListParagraph"/>
+        <w:ind w:left="1800"/>
+        <w:rPr>
+          <w:lang w:val="sv-SE"/>
+        </w:rPr>
+      </w:pPr>
+    </w:p>
+    <w:p>
+      <w:pPr>
+        <w:rPr>
+          <w:lang w:val="sv-SE"/>
+        </w:rPr>
+      </w:pPr>
+      <w:r>
+        <w:rPr>
+          <w:lang w:val="sv-SE"/>
+        </w:rPr>
+        <w:t xml:space="preserve">   3.5 Språk</w:t>
+      </w:r>
+    </w:p>
+    <w:p>
+      <w:pPr>
+        <w:rPr>
+          <w:lang w:val="sv-SE"/>
+        </w:rPr>
+      </w:pPr>
+      <w:r>
+        <w:rPr>
+          <w:lang w:val="sv-SE"/>
+        </w:rPr>
+        <w:t xml:space="preserve">      Möjlighet att kunna välja olika språk</w:t>
+      </w:r>
+      <w:r>
+        <w:rPr>
+          <w:lang w:val="sv-SE"/>
+        </w:rPr>
+        <w:t xml:space="preserve">. Språket som väljs utt skall vara tillgänglig på alla </w:t>
+      </w:r>
+      <w:r>
+        <w:rPr>
+          <w:lang w:val="sv-SE"/>
+        </w:rPr>
+        <w:br/>
+        <w:t xml:space="preserve">      sidor.</w:t>
+      </w:r>
+    </w:p>
+    <w:p>
+      <w:pPr>
+        <w:rPr>
+          <w:lang w:val="sv-SE"/>
+        </w:rPr>
+      </w:pPr>
+    </w:p>
+    <w:p>
+      <w:pPr>
+        <w:rPr>
+          <w:lang w:val="sv-SE"/>
+        </w:rPr>
+      </w:pPr>
+    </w:p>
+    <w:p>
+      <w:pPr>
+        <w:rPr>
+          <w:lang w:val="sv-SE"/>
+        </w:rPr>
+      </w:pPr>
+    </w:p>
+    <w:p>
+      <w:pPr>
+        <w:rPr>
+          <w:lang w:val="sv-SE"/>
+        </w:rPr>
+      </w:pPr>
+    </w:p>
+    <w:p>
+      <w:pPr>
+        <w:rPr>
+          <w:lang w:val="sv-SE"/>
+        </w:rPr>
+      </w:pPr>
+    </w:p>
+    <w:p>
+      <w:pPr>
+        <w:rPr>
+          <w:lang w:val="sv-SE"/>
+        </w:rPr>
+      </w:pPr>
+    </w:p>
+    <w:p>
+      <w:pPr>
+        <w:rPr>
+          <w:lang w:val="sv-SE"/>
+        </w:rPr>
+      </w:pPr>
+    </w:p>
+    <w:p>
+      <w:pPr>
+        <w:rPr>
+          <w:lang w:val="sv-SE"/>
+        </w:rPr>
+      </w:pPr>
+    </w:p>
+    <w:p>
+      <w:pPr>
+        <w:rPr>
+          <w:lang w:val="sv-SE"/>
+        </w:rPr>
+      </w:pPr>
+    </w:p>
+    <w:p>
+      <w:pPr>
+        <w:rPr>
+          <w:lang w:val="sv-SE"/>
+        </w:rPr>
+      </w:pPr>
+    </w:p>
+    <w:p>
+      <w:pPr>
+        <w:rPr>
+          <w:lang w:val="sv-SE"/>
+        </w:rPr>
+      </w:pPr>
+    </w:p>
+    <w:p>
+      <w:pPr>
+        <w:rPr>
+          <w:lang w:val="sv-SE"/>
+        </w:rPr>
+      </w:pPr>
+    </w:p>
+    <w:p>
+      <w:pPr>
+        <w:rPr>
+          <w:lang w:val="sv-SE"/>
+        </w:rPr>
+      </w:pPr>
       <w:bookmarkStart w:id="0" w:name="_GoBack"/>
       <w:bookmarkEnd w:id="0"/>
-    </w:p>
-    <w:p>
-      <w:pPr>
-        <w:pStyle w:val="ListParagraph"/>
-        <w:ind w:left="1800"/>
-        <w:rPr>
-          <w:lang w:val="sv-SE"/>
-        </w:rPr>
-      </w:pPr>
-    </w:p>
-    <w:p>
-      <w:pPr>
-        <w:pStyle w:val="ListParagraph"/>
-        <w:ind w:left="1800"/>
-        <w:rPr>
-          <w:lang w:val="sv-SE"/>
-        </w:rPr>
-      </w:pPr>
-    </w:p>
-    <w:p>
-      <w:pPr>
-        <w:pStyle w:val="ListParagraph"/>
-        <w:ind w:left="1800"/>
-        <w:rPr>
-          <w:lang w:val="sv-SE"/>
-        </w:rPr>
-      </w:pPr>
-    </w:p>
-    <w:p>
-      <w:pPr>
-        <w:rPr>
-          <w:lang w:val="sv-SE"/>
-        </w:rPr>
-      </w:pPr>
-      <w:r>
-        <w:rPr>
-          <w:lang w:val="sv-SE"/>
-        </w:rPr>
-        <w:t xml:space="preserve">   3.5 Språk</w:t>
-      </w:r>
-    </w:p>
-    <w:p>
-      <w:pPr>
-        <w:rPr>
-          <w:lang w:val="sv-SE"/>
-        </w:rPr>
-      </w:pPr>
-      <w:r>
-        <w:rPr>
-          <w:lang w:val="sv-SE"/>
-        </w:rPr>
-        <w:t xml:space="preserve">      Möjlighet att kunna välja olika språk</w:t>
-      </w:r>
-      <w:r>
-        <w:rPr>
-          <w:lang w:val="sv-SE"/>
-        </w:rPr>
-        <w:t xml:space="preserve">. Språket som väljs utt skall vara tillgänglig på alla </w:t>
-      </w:r>
-      <w:r>
-        <w:rPr>
-          <w:lang w:val="sv-SE"/>
-        </w:rPr>
-        <w:br/>
-        <w:t xml:space="preserve">      sidor.</w:t>
-      </w:r>
-    </w:p>
-    <w:p>
-      <w:pPr>
-        <w:rPr>
-          <w:lang w:val="sv-SE"/>
-        </w:rPr>
-      </w:pPr>
-    </w:p>
-    <w:p>
-      <w:pPr>
-        <w:rPr>
-          <w:lang w:val="sv-SE"/>
-        </w:rPr>
-      </w:pPr>
-    </w:p>
-    <w:p>
-      <w:pPr>
-        <w:rPr>
-          <w:lang w:val="sv-SE"/>
-        </w:rPr>
-      </w:pPr>
-    </w:p>
-    <w:p>
-      <w:pPr>
-        <w:rPr>
-          <w:lang w:val="sv-SE"/>
-        </w:rPr>
-      </w:pPr>
-    </w:p>
-    <w:p>
-      <w:pPr>
-        <w:rPr>
-          <w:lang w:val="sv-SE"/>
-        </w:rPr>
-      </w:pPr>
-    </w:p>
-    <w:p>
-      <w:pPr>
-        <w:rPr>
-          <w:lang w:val="sv-SE"/>
-        </w:rPr>
-      </w:pPr>
-    </w:p>
-    <w:p>
-      <w:pPr>
-        <w:rPr>
-          <w:lang w:val="sv-SE"/>
-        </w:rPr>
-      </w:pPr>
-    </w:p>
-    <w:p>
-      <w:pPr>
-        <w:rPr>
-          <w:lang w:val="sv-SE"/>
-        </w:rPr>
-      </w:pPr>
-    </w:p>
-    <w:p>
-      <w:pPr>
-        <w:rPr>
-          <w:lang w:val="sv-SE"/>
-        </w:rPr>
-      </w:pPr>
-    </w:p>
-    <w:p>
-      <w:pPr>
-        <w:rPr>
-          <w:lang w:val="sv-SE"/>
-        </w:rPr>
-      </w:pPr>
-    </w:p>
-    <w:p>
-      <w:pPr>
-        <w:rPr>
-          <w:lang w:val="sv-SE"/>
-        </w:rPr>
-      </w:pPr>
-    </w:p>
-    <w:p>
-      <w:pPr>
-        <w:rPr>
-          <w:lang w:val="sv-SE"/>
-        </w:rPr>
-      </w:pPr>
-    </w:p>
-    <w:p>
-      <w:pPr>
-        <w:rPr>
-          <w:lang w:val="sv-SE"/>
-        </w:rPr>
-      </w:pPr>
-      <w:r>
-        <w:rPr>
-          <w:lang w:val="sv-SE"/>
-        </w:rPr>
-        <w:t>Devlog</w:t>
-      </w:r>
-    </w:p>
-    <w:p>
-      <w:pPr>
-        <w:rPr>
-          <w:lang w:val="sv-SE"/>
-        </w:rPr>
-      </w:pPr>
-      <w:r>
-        <w:rPr>
-          <w:lang w:val="sv-SE"/>
-        </w:rPr>
-        <w:t>2013-10-24</w:t>
-      </w:r>
-    </w:p>
-    <w:p>
-      <w:pPr>
-        <w:rPr>
-          <w:lang w:val="sv-SE"/>
-        </w:rPr>
-      </w:pPr>
-      <w:r>
-        <w:rPr>
-          <w:lang w:val="sv-SE"/>
-        </w:rPr>
-        <w:t>Skissa upp de olika element och skapa en projekt med repository pattern.</w:t>
-      </w:r>
-    </w:p>
-    <w:p>
-      <w:pPr>
-        <w:rPr>
-          <w:lang w:val="sv-SE"/>
-        </w:rPr>
-      </w:pPr>
-      <w:r>
-        <w:rPr>
-          <w:lang w:val="sv-SE"/>
-        </w:rPr>
-        <w:t>2013-10-26</w:t>
-      </w:r>
-    </w:p>
-    <w:p>
-      <w:pPr>
-        <w:rPr>
-          <w:lang w:val="sv-SE"/>
-        </w:rPr>
-      </w:pPr>
-      <w:r>
-        <w:rPr>
-          <w:lang w:val="sv-SE"/>
-        </w:rPr>
-        <w:t>Handlers för fil operationer och xml hantering.</w:t>
-      </w:r>
-    </w:p>
-    <w:p>
-      <w:pPr>
-        <w:rPr>
-          <w:lang w:val="sv-SE"/>
-        </w:rPr>
-      </w:pPr>
-      <w:r>
-        <w:rPr>
-          <w:lang w:val="sv-SE"/>
-        </w:rPr>
-        <w:t>Jquery ui komponents</w:t>
-      </w:r>
-    </w:p>
-    <w:p>
-      <w:pPr>
-        <w:rPr>
-          <w:lang w:val="sv-SE"/>
-        </w:rPr>
-      </w:pPr>
     </w:p>
     <w:p>
       <w:pPr>
@@ -3785,7 +3718,7 @@
 </file>
 
 <file path=customXml/itemProps1.xml><?xml version="1.0" encoding="utf-8"?>
-<ds:datastoreItem xmlns:ds="http://schemas.openxmlformats.org/officeDocument/2006/customXml" ds:itemID="{DFB72399-00E7-4FDF-A7EF-B11699419558}">
+<ds:datastoreItem xmlns:ds="http://schemas.openxmlformats.org/officeDocument/2006/customXml" ds:itemID="{033A3CD0-1A32-42A2-B399-FBA4E5C2629C}">
   <ds:schemaRefs>
     <ds:schemaRef ds:uri="http://schemas.openxmlformats.org/officeDocument/2006/bibliography"/>
   </ds:schemaRefs>

</xml_diff>

<commit_message>
Editor text for bubblespeech and text frames.
JsTree new leafs
</commit_message>
<xml_diff>
--- a/Documents/Book administratörs verktyg.docx
+++ b/Documents/Book administratörs verktyg.docx
@@ -2406,10 +2406,161 @@
     </w:p>
     <w:p>
       <w:pPr>
-        <w:rPr>
-          <w:lang w:val="sv-SE"/>
-        </w:rPr>
-      </w:pPr>
+        <w:pStyle w:val="ListParagraph"/>
+        <w:ind w:left="1800"/>
+        <w:rPr>
+          <w:lang w:val="sv-SE"/>
+        </w:rPr>
+      </w:pPr>
+    </w:p>
+    <w:p>
+      <w:pPr>
+        <w:pStyle w:val="ListParagraph"/>
+        <w:numPr>
+          <w:ilvl w:val="2"/>
+          <w:numId w:val="3"/>
+        </w:numPr>
+        <w:rPr>
+          <w:lang w:val="sv-SE"/>
+        </w:rPr>
+      </w:pPr>
+      <w:r>
+        <w:rPr>
+          <w:lang w:val="sv-SE"/>
+        </w:rPr>
+        <w:t>Ny frame</w:t>
+      </w:r>
+    </w:p>
+    <w:p>
+      <w:pPr>
+        <w:pStyle w:val="ListParagraph"/>
+        <w:ind w:left="975"/>
+        <w:rPr>
+          <w:lang w:val="sv-SE"/>
+        </w:rPr>
+      </w:pPr>
+    </w:p>
+    <w:p>
+      <w:pPr>
+        <w:pStyle w:val="ListParagraph"/>
+        <w:ind w:left="1800"/>
+        <w:rPr>
+          <w:lang w:val="sv-SE"/>
+        </w:rPr>
+      </w:pPr>
+      <w:r>
+        <w:rPr>
+          <w:lang w:val="sv-SE"/>
+        </w:rPr>
+        <w:t xml:space="preserve">I menyn skall man kunna välja olika frame struktur. Rektangel  (Täcker en hel </w:t>
+      </w:r>
+    </w:p>
+    <w:p>
+      <w:pPr>
+        <w:pStyle w:val="ListParagraph"/>
+        <w:ind w:left="1800"/>
+        <w:rPr>
+          <w:lang w:val="sv-SE"/>
+        </w:rPr>
+      </w:pPr>
+      <w:r>
+        <w:rPr>
+          <w:lang w:val="sv-SE"/>
+        </w:rPr>
+        <w:t>frame) och Square som är två delar i varje frame.</w:t>
+      </w:r>
+    </w:p>
+    <w:p>
+      <w:pPr>
+        <w:pStyle w:val="ListParagraph"/>
+        <w:ind w:left="1800"/>
+        <w:rPr>
+          <w:lang w:val="sv-SE"/>
+        </w:rPr>
+      </w:pPr>
+    </w:p>
+    <w:p>
+      <w:pPr>
+        <w:pStyle w:val="ListParagraph"/>
+        <w:numPr>
+          <w:ilvl w:val="2"/>
+          <w:numId w:val="3"/>
+        </w:numPr>
+        <w:rPr>
+          <w:lang w:val="sv-SE"/>
+        </w:rPr>
+      </w:pPr>
+      <w:r>
+        <w:rPr>
+          <w:lang w:val="sv-SE"/>
+        </w:rPr>
+        <w:t>Content</w:t>
+      </w:r>
+    </w:p>
+    <w:p>
+      <w:pPr>
+        <w:pStyle w:val="ListParagraph"/>
+        <w:ind w:left="1800"/>
+        <w:rPr>
+          <w:lang w:val="sv-SE"/>
+        </w:rPr>
+      </w:pPr>
+      <w:r>
+        <w:rPr>
+          <w:lang w:val="sv-SE"/>
+        </w:rPr>
+        <w:t>Innehållet i varje Frame kallas det för "content". I det läggs till de olika objekt som finns tillgängliga i biblioteket. Det kan innehålla text,character, dialog låda</w:t>
+      </w:r>
+    </w:p>
+    <w:p>
+      <w:pPr>
+        <w:pStyle w:val="ListParagraph"/>
+        <w:ind w:left="1800"/>
+        <w:rPr>
+          <w:lang w:val="sv-SE"/>
+        </w:rPr>
+      </w:pPr>
+      <w:r>
+        <w:rPr>
+          <w:lang w:val="sv-SE"/>
+        </w:rPr>
+        <w:t>De olika object kan sen flyttas på i Content delen genom någon sorts Drag&amp;Drop funktion</w:t>
+      </w:r>
+      <w:bookmarkStart w:id="0" w:name="_GoBack"/>
+      <w:bookmarkEnd w:id="0"/>
+    </w:p>
+    <w:p>
+      <w:pPr>
+        <w:pStyle w:val="ListParagraph"/>
+        <w:ind w:left="1800"/>
+        <w:rPr>
+          <w:lang w:val="sv-SE"/>
+        </w:rPr>
+      </w:pPr>
+    </w:p>
+    <w:p>
+      <w:pPr>
+        <w:pStyle w:val="ListParagraph"/>
+        <w:ind w:left="1800"/>
+        <w:rPr>
+          <w:lang w:val="sv-SE"/>
+        </w:rPr>
+      </w:pPr>
+    </w:p>
+    <w:p>
+      <w:pPr>
+        <w:pStyle w:val="ListParagraph"/>
+        <w:ind w:left="1800"/>
+        <w:rPr>
+          <w:lang w:val="sv-SE"/>
+        </w:rPr>
+      </w:pPr>
+      <w:r>
+        <w:rPr>
+          <w:lang w:val="sv-SE"/>
+        </w:rPr>
+        <w:t xml:space="preserve"> </w:t>
+      </w:r>
     </w:p>
     <w:p>
       <w:pPr>
@@ -2501,92 +2652,109 @@
           <w:lang w:val="sv-SE"/>
         </w:rPr>
       </w:pPr>
-    </w:p>
-    <w:p>
-      <w:pPr>
-        <w:rPr>
-          <w:lang w:val="sv-SE"/>
-        </w:rPr>
-      </w:pPr>
-    </w:p>
-    <w:p>
-      <w:pPr>
-        <w:rPr>
-          <w:lang w:val="sv-SE"/>
-        </w:rPr>
-      </w:pPr>
-    </w:p>
-    <w:p>
-      <w:pPr>
-        <w:rPr>
-          <w:lang w:val="sv-SE"/>
-        </w:rPr>
-      </w:pPr>
-    </w:p>
-    <w:p>
-      <w:pPr>
-        <w:rPr>
-          <w:lang w:val="sv-SE"/>
-        </w:rPr>
-      </w:pPr>
-    </w:p>
-    <w:p>
-      <w:pPr>
-        <w:rPr>
-          <w:lang w:val="sv-SE"/>
-        </w:rPr>
-      </w:pPr>
-    </w:p>
-    <w:p>
-      <w:pPr>
-        <w:rPr>
-          <w:lang w:val="sv-SE"/>
-        </w:rPr>
-      </w:pPr>
-    </w:p>
-    <w:p>
-      <w:pPr>
-        <w:rPr>
-          <w:lang w:val="sv-SE"/>
-        </w:rPr>
-      </w:pPr>
-    </w:p>
-    <w:p>
-      <w:pPr>
-        <w:rPr>
-          <w:lang w:val="sv-SE"/>
-        </w:rPr>
-      </w:pPr>
-    </w:p>
-    <w:p>
-      <w:pPr>
-        <w:rPr>
-          <w:lang w:val="sv-SE"/>
-        </w:rPr>
-      </w:pPr>
-    </w:p>
-    <w:p>
-      <w:pPr>
-        <w:rPr>
-          <w:lang w:val="sv-SE"/>
-        </w:rPr>
-      </w:pPr>
-    </w:p>
-    <w:p>
-      <w:pPr>
-        <w:rPr>
-          <w:lang w:val="sv-SE"/>
-        </w:rPr>
-      </w:pPr>
-    </w:p>
-    <w:p>
-      <w:pPr>
-        <w:rPr>
-          <w:lang w:val="sv-SE"/>
-        </w:rPr>
-      </w:pPr>
-      <w:bookmarkStart w:id="0" w:name="_GoBack"/>
-      <w:bookmarkEnd w:id="0"/>
+      <w:r>
+        <w:rPr>
+          <w:lang w:val="sv-SE"/>
+        </w:rPr>
+        <w:t xml:space="preserve">  4   Ljud</w:t>
+      </w:r>
+    </w:p>
+    <w:p>
+      <w:pPr>
+        <w:rPr>
+          <w:lang w:val="sv-SE"/>
+        </w:rPr>
+      </w:pPr>
+      <w:r>
+        <w:rPr>
+          <w:lang w:val="sv-SE"/>
+        </w:rPr>
+        <w:t xml:space="preserve">       Det skall ju gå att lägga till ljud för olika specialla effekter (  wav,mp3)</w:t>
+      </w:r>
+    </w:p>
+    <w:p>
+      <w:pPr>
+        <w:rPr>
+          <w:lang w:val="sv-SE"/>
+        </w:rPr>
+      </w:pPr>
+    </w:p>
+    <w:p>
+      <w:pPr>
+        <w:rPr>
+          <w:lang w:val="sv-SE"/>
+        </w:rPr>
+      </w:pPr>
+    </w:p>
+    <w:p>
+      <w:pPr>
+        <w:rPr>
+          <w:lang w:val="sv-SE"/>
+        </w:rPr>
+      </w:pPr>
+    </w:p>
+    <w:p>
+      <w:pPr>
+        <w:rPr>
+          <w:lang w:val="sv-SE"/>
+        </w:rPr>
+      </w:pPr>
+    </w:p>
+    <w:p>
+      <w:pPr>
+        <w:rPr>
+          <w:lang w:val="sv-SE"/>
+        </w:rPr>
+      </w:pPr>
+    </w:p>
+    <w:p>
+      <w:pPr>
+        <w:rPr>
+          <w:lang w:val="sv-SE"/>
+        </w:rPr>
+      </w:pPr>
+    </w:p>
+    <w:p>
+      <w:pPr>
+        <w:rPr>
+          <w:lang w:val="sv-SE"/>
+        </w:rPr>
+      </w:pPr>
+    </w:p>
+    <w:p>
+      <w:pPr>
+        <w:rPr>
+          <w:lang w:val="sv-SE"/>
+        </w:rPr>
+      </w:pPr>
+    </w:p>
+    <w:p>
+      <w:pPr>
+        <w:rPr>
+          <w:lang w:val="sv-SE"/>
+        </w:rPr>
+      </w:pPr>
+    </w:p>
+    <w:p>
+      <w:pPr>
+        <w:rPr>
+          <w:lang w:val="sv-SE"/>
+        </w:rPr>
+      </w:pPr>
+    </w:p>
+    <w:p>
+      <w:pPr>
+        <w:rPr>
+          <w:lang w:val="sv-SE"/>
+        </w:rPr>
+      </w:pPr>
+    </w:p>
+    <w:p>
+      <w:pPr>
+        <w:rPr>
+          <w:lang w:val="sv-SE"/>
+        </w:rPr>
+      </w:pPr>
     </w:p>
     <w:p>
       <w:pPr>
@@ -3718,7 +3886,7 @@
 </file>
 
 <file path=customXml/itemProps1.xml><?xml version="1.0" encoding="utf-8"?>
-<ds:datastoreItem xmlns:ds="http://schemas.openxmlformats.org/officeDocument/2006/customXml" ds:itemID="{033A3CD0-1A32-42A2-B399-FBA4E5C2629C}">
+<ds:datastoreItem xmlns:ds="http://schemas.openxmlformats.org/officeDocument/2006/customXml" ds:itemID="{74DE44F4-746C-4151-A5BB-F142E787DD64}">
   <ds:schemaRefs>
     <ds:schemaRef ds:uri="http://schemas.openxmlformats.org/officeDocument/2006/bibliography"/>
   </ds:schemaRefs>

</xml_diff>

<commit_message>
Layout changes for textbox.
fix of object positoin after dragging it around
</commit_message>
<xml_diff>
--- a/Documents/Book administratörs verktyg.docx
+++ b/Documents/Book administratörs verktyg.docx
@@ -2526,154 +2526,506 @@
         </w:rPr>
         <w:t>De olika object kan sen flyttas på i Content delen genom någon sorts Drag&amp;Drop funktion</w:t>
       </w:r>
+    </w:p>
+    <w:p>
+      <w:pPr>
+        <w:pStyle w:val="ListParagraph"/>
+        <w:ind w:left="1800"/>
+        <w:rPr>
+          <w:lang w:val="sv-SE"/>
+        </w:rPr>
+      </w:pPr>
+    </w:p>
+    <w:p>
+      <w:pPr>
+        <w:pStyle w:val="ListParagraph"/>
+        <w:ind w:left="1800"/>
+        <w:rPr>
+          <w:lang w:val="sv-SE"/>
+        </w:rPr>
+      </w:pPr>
+    </w:p>
+    <w:p>
+      <w:pPr>
+        <w:pStyle w:val="ListParagraph"/>
+        <w:ind w:left="1800"/>
+        <w:rPr>
+          <w:lang w:val="sv-SE"/>
+        </w:rPr>
+      </w:pPr>
+      <w:r>
+        <w:rPr>
+          <w:lang w:val="sv-SE"/>
+        </w:rPr>
+        <w:t xml:space="preserve"> </w:t>
+      </w:r>
+    </w:p>
+    <w:p>
+      <w:pPr>
+        <w:pStyle w:val="ListParagraph"/>
+        <w:ind w:left="1800"/>
+        <w:rPr>
+          <w:lang w:val="sv-SE"/>
+        </w:rPr>
+      </w:pPr>
+    </w:p>
+    <w:p>
+      <w:pPr>
+        <w:pStyle w:val="ListParagraph"/>
+        <w:ind w:left="1800"/>
+        <w:rPr>
+          <w:lang w:val="sv-SE"/>
+        </w:rPr>
+      </w:pPr>
+    </w:p>
+    <w:p>
+      <w:pPr>
+        <w:pStyle w:val="ListParagraph"/>
+        <w:ind w:left="1800"/>
+        <w:rPr>
+          <w:lang w:val="sv-SE"/>
+        </w:rPr>
+      </w:pPr>
+    </w:p>
+    <w:p>
+      <w:pPr>
+        <w:pStyle w:val="ListParagraph"/>
+        <w:ind w:left="1800"/>
+        <w:rPr>
+          <w:lang w:val="sv-SE"/>
+        </w:rPr>
+      </w:pPr>
+    </w:p>
+    <w:p>
+      <w:pPr>
+        <w:pStyle w:val="ListParagraph"/>
+        <w:ind w:left="1800"/>
+        <w:rPr>
+          <w:lang w:val="sv-SE"/>
+        </w:rPr>
+      </w:pPr>
+    </w:p>
+    <w:p>
+      <w:pPr>
+        <w:rPr>
+          <w:lang w:val="sv-SE"/>
+        </w:rPr>
+      </w:pPr>
+      <w:r>
+        <w:rPr>
+          <w:lang w:val="sv-SE"/>
+        </w:rPr>
+        <w:t xml:space="preserve">   3.5 Språk</w:t>
+      </w:r>
+    </w:p>
+    <w:p>
+      <w:pPr>
+        <w:rPr>
+          <w:lang w:val="sv-SE"/>
+        </w:rPr>
+      </w:pPr>
+      <w:r>
+        <w:rPr>
+          <w:lang w:val="sv-SE"/>
+        </w:rPr>
+        <w:t xml:space="preserve">      Möjlighet att kunna välja olika språk</w:t>
+      </w:r>
+      <w:r>
+        <w:rPr>
+          <w:lang w:val="sv-SE"/>
+        </w:rPr>
+        <w:t xml:space="preserve">. Språket som väljs utt skall vara tillgänglig på alla </w:t>
+      </w:r>
+      <w:r>
+        <w:rPr>
+          <w:lang w:val="sv-SE"/>
+        </w:rPr>
+        <w:br/>
+        <w:t xml:space="preserve">      sidor.</w:t>
+      </w:r>
+    </w:p>
+    <w:p>
+      <w:pPr>
+        <w:rPr>
+          <w:lang w:val="sv-SE"/>
+        </w:rPr>
+      </w:pPr>
+      <w:r>
+        <w:rPr>
+          <w:lang w:val="sv-SE"/>
+        </w:rPr>
+        <w:t xml:space="preserve">  </w:t>
+      </w:r>
+      <w:r>
+        <w:rPr>
+          <w:lang w:val="sv-SE"/>
+        </w:rPr>
+        <w:t>3.6</w:t>
+      </w:r>
+      <w:r>
+        <w:rPr>
+          <w:lang w:val="sv-SE"/>
+        </w:rPr>
+        <w:t xml:space="preserve">   Ljud</w:t>
+      </w:r>
+    </w:p>
+    <w:p>
+      <w:pPr>
+        <w:rPr>
+          <w:lang w:val="sv-SE"/>
+        </w:rPr>
+      </w:pPr>
+      <w:r>
+        <w:rPr>
+          <w:lang w:val="sv-SE"/>
+        </w:rPr>
+        <w:t xml:space="preserve">       Det skall ju gå att lägga till ljud för olika specialla effekter (  wav,mp3)</w:t>
+      </w:r>
+    </w:p>
+    <w:p>
+      <w:pPr>
+        <w:pStyle w:val="ListParagraph"/>
+        <w:numPr>
+          <w:ilvl w:val="0"/>
+          <w:numId w:val="3"/>
+        </w:numPr>
+        <w:rPr>
+          <w:lang w:val="sv-SE"/>
+        </w:rPr>
+      </w:pPr>
+      <w:r>
+        <w:rPr>
+          <w:lang w:val="sv-SE"/>
+        </w:rPr>
+        <w:t>Resultat</w:t>
+      </w:r>
+    </w:p>
+    <w:p>
+      <w:pPr>
+        <w:pStyle w:val="ListParagraph"/>
+        <w:ind w:left="435"/>
+        <w:rPr>
+          <w:lang w:val="sv-SE"/>
+        </w:rPr>
+      </w:pPr>
+      <w:r>
+        <w:rPr>
+          <w:lang w:val="sv-SE"/>
+        </w:rPr>
+        <w:t>Det används en appli</w:t>
+      </w:r>
+      <w:r>
+        <w:rPr>
+          <w:lang w:val="sv-SE"/>
+        </w:rPr>
+        <w:t>kation i asp.net MVC som wrappa en xlm fil i en model klass som kan användas i View delen.  När man väl renderat xml filen ,då används Jquery för att hantera de olika DOM element påsidan. Businees delen består av Controller som är länken mellan Views delen och businees delen.  BookRepository klassen är den delen som hanterar redigering av xml filen ,CRUD operationer. Fileoperation klassen hanterar operationer med katalog och filer.</w:t>
+      </w:r>
+    </w:p>
+    <w:p>
+      <w:pPr>
+        <w:pStyle w:val="ListParagraph"/>
+        <w:ind w:left="435"/>
+        <w:rPr>
+          <w:lang w:val="sv-SE"/>
+        </w:rPr>
+      </w:pPr>
+      <w:r>
+        <w:rPr>
+          <w:lang w:val="sv-SE"/>
+        </w:rPr>
+        <w:t>Jquery UI används flitigt för Drag&amp;Drop funktioner, Accordion, o.s.v</w:t>
+      </w:r>
+    </w:p>
+    <w:p>
+      <w:pPr>
+        <w:pStyle w:val="ListParagraph"/>
+        <w:ind w:left="435"/>
+        <w:rPr>
+          <w:lang w:val="sv-SE"/>
+        </w:rPr>
+      </w:pPr>
+    </w:p>
+    <w:p>
+      <w:pPr>
+        <w:pStyle w:val="ListParagraph"/>
+        <w:ind w:left="435"/>
+        <w:rPr>
+          <w:lang w:val="sv-SE"/>
+        </w:rPr>
+      </w:pPr>
+    </w:p>
+    <w:p>
+      <w:pPr>
+        <w:pStyle w:val="ListParagraph"/>
+        <w:ind w:left="435"/>
+        <w:rPr>
+          <w:lang w:val="sv-SE"/>
+        </w:rPr>
+      </w:pPr>
+    </w:p>
+    <w:p>
+      <w:pPr>
+        <w:pStyle w:val="ListParagraph"/>
+        <w:ind w:left="435"/>
+        <w:rPr>
+          <w:lang w:val="sv-SE"/>
+        </w:rPr>
+      </w:pPr>
+      <w:r>
+        <w:rPr>
+          <w:lang w:val="sv-SE"/>
+        </w:rPr>
+        <w:t>4.1 CRUD</w:t>
+      </w:r>
+    </w:p>
+    <w:p>
+      <w:pPr>
+        <w:pStyle w:val="ListParagraph"/>
+        <w:ind w:left="435"/>
+        <w:rPr>
+          <w:lang w:val="sv-SE"/>
+        </w:rPr>
+      </w:pPr>
+      <w:r>
+        <w:rPr>
+          <w:lang w:val="sv-SE"/>
+        </w:rPr>
+        <w:t>4.1.1 Tillägnande</w:t>
+      </w:r>
+    </w:p>
+    <w:p>
+      <w:pPr>
+        <w:pStyle w:val="ListParagraph"/>
+        <w:ind w:left="435"/>
+        <w:rPr>
+          <w:lang w:val="sv-SE"/>
+        </w:rPr>
+      </w:pPr>
+      <w:r>
+        <w:rPr>
+          <w:lang w:val="sv-SE"/>
+        </w:rPr>
+        <w:t xml:space="preserve">         </w:t>
+      </w:r>
+    </w:p>
+    <w:p>
+      <w:pPr>
+        <w:pStyle w:val="ListParagraph"/>
+        <w:ind w:left="435"/>
+        <w:rPr>
+          <w:lang w:val="sv-SE"/>
+        </w:rPr>
+      </w:pPr>
+      <w:r>
+        <w:rPr>
+          <w:lang w:val="sv-SE"/>
+        </w:rPr>
+        <w:t xml:space="preserve">        </w:t>
+      </w:r>
+      <w:r>
+        <w:rPr>
+          <w:lang w:val="sv-SE"/>
+        </w:rPr>
+        <w:t>-Nya sidor</w:t>
+      </w:r>
+    </w:p>
+    <w:p>
+      <w:pPr>
+        <w:pStyle w:val="ListParagraph"/>
+        <w:ind w:left="435"/>
+        <w:rPr>
+          <w:lang w:val="sv-SE"/>
+        </w:rPr>
+      </w:pPr>
+      <w:r>
+        <w:rPr>
+          <w:lang w:val="sv-SE"/>
+        </w:rPr>
+        <w:t xml:space="preserve">          När man klickar på "+" knappen anropas  Contrller metoden Addpage som i sin del anropar </w:t>
+      </w:r>
+      <w:r>
+        <w:rPr>
+          <w:lang w:val="sv-SE"/>
+        </w:rPr>
+        <w:t xml:space="preserve"> </w:t>
+      </w:r>
+      <w:r>
+        <w:rPr>
+          <w:lang w:val="sv-SE"/>
+        </w:rPr>
+        <w:br/>
+        <w:t xml:space="preserve">          </w:t>
+      </w:r>
+      <w:r>
+        <w:rPr>
+          <w:lang w:val="sv-SE"/>
+        </w:rPr>
+        <w:t xml:space="preserve">metoden Addpage in repository  klassen Bookrepository. Där läggs till de olika element </w:t>
+      </w:r>
+      <w:r>
+        <w:rPr>
+          <w:lang w:val="sv-SE"/>
+        </w:rPr>
+        <w:br/>
+        <w:t xml:space="preserve">           </w:t>
+      </w:r>
+      <w:r>
+        <w:rPr>
+          <w:lang w:val="sv-SE"/>
+        </w:rPr>
+        <w:t xml:space="preserve">som behövs för en sida och  den nya  modelen returneras  till View delen </w:t>
+      </w:r>
+    </w:p>
+    <w:p>
+      <w:pPr>
+        <w:pStyle w:val="ListParagraph"/>
+        <w:numPr>
+          <w:ilvl w:val="0"/>
+          <w:numId w:val="4"/>
+        </w:numPr>
+        <w:rPr>
+          <w:lang w:val="sv-SE"/>
+        </w:rPr>
+      </w:pPr>
+      <w:r>
+        <w:rPr>
+          <w:lang w:val="sv-SE"/>
+        </w:rPr>
+        <w:t>Nya "Frames"</w:t>
+      </w:r>
+    </w:p>
+    <w:p>
+      <w:pPr>
+        <w:pStyle w:val="ListParagraph"/>
+        <w:ind w:left="1140"/>
+        <w:rPr>
+          <w:lang w:val="sv-SE"/>
+        </w:rPr>
+      </w:pPr>
+      <w:r>
+        <w:rPr>
+          <w:lang w:val="sv-SE"/>
+        </w:rPr>
+        <w:t>Man kan välja ut olika frames i biblioteket (rectangle,square). Varje sida består av tre frame och varje frame innehåller object(character,textbox, o.s.v)</w:t>
+      </w:r>
+    </w:p>
+    <w:p>
+      <w:pPr>
+        <w:pStyle w:val="ListParagraph"/>
+        <w:ind w:left="1140"/>
+        <w:rPr>
+          <w:lang w:val="sv-SE"/>
+        </w:rPr>
+      </w:pPr>
+      <w:r>
+        <w:rPr>
+          <w:lang w:val="sv-SE"/>
+        </w:rPr>
+        <w:t>När man väljer ut en frame (draggable) i biblioteket körs ut en händelse  som fångar upp om den landar på ett komponent (droppable).  Informationen skickas utt till Controller AddFrame som i sin del anropar AddFrame i BookRepository och där redigeras XML filen med rätt antal komponenten beroende av frame typen. Sen wrappas den nya xml filen i en BookModel klass färdig att användas av View delen.</w:t>
+      </w:r>
       <w:bookmarkStart w:id="0" w:name="_GoBack"/>
       <w:bookmarkEnd w:id="0"/>
     </w:p>
     <w:p>
       <w:pPr>
         <w:pStyle w:val="ListParagraph"/>
-        <w:ind w:left="1800"/>
-        <w:rPr>
-          <w:lang w:val="sv-SE"/>
-        </w:rPr>
-      </w:pPr>
-    </w:p>
-    <w:p>
-      <w:pPr>
-        <w:pStyle w:val="ListParagraph"/>
-        <w:ind w:left="1800"/>
-        <w:rPr>
-          <w:lang w:val="sv-SE"/>
-        </w:rPr>
-      </w:pPr>
-    </w:p>
-    <w:p>
-      <w:pPr>
-        <w:pStyle w:val="ListParagraph"/>
-        <w:ind w:left="1800"/>
-        <w:rPr>
-          <w:lang w:val="sv-SE"/>
-        </w:rPr>
-      </w:pPr>
+        <w:ind w:left="435"/>
+        <w:rPr>
+          <w:lang w:val="sv-SE"/>
+        </w:rPr>
+      </w:pPr>
+    </w:p>
+    <w:p>
+      <w:pPr>
+        <w:pStyle w:val="ListParagraph"/>
+        <w:numPr>
+          <w:ilvl w:val="0"/>
+          <w:numId w:val="4"/>
+        </w:numPr>
+        <w:rPr>
+          <w:lang w:val="sv-SE"/>
+        </w:rPr>
+      </w:pPr>
+      <w:r>
+        <w:rPr>
+          <w:lang w:val="sv-SE"/>
+        </w:rPr>
+        <w:t>Nya objekt</w:t>
+      </w:r>
+    </w:p>
+    <w:p>
+      <w:pPr>
+        <w:pStyle w:val="ListParagraph"/>
+        <w:ind w:left="1140"/>
+        <w:rPr>
+          <w:lang w:val="sv-SE"/>
+        </w:rPr>
+      </w:pPr>
+      <w:r>
+        <w:rPr>
+          <w:lang w:val="sv-SE"/>
+        </w:rPr>
+        <w:t>En  "content" element kan innehålla olika obejc , som till exempel : Character2D,character,textBox, o.s.v  När man klicka på ett objekt(Draggable) i biblioteket på gränsnittet körs utt en händelse "startDrag" som fångar upp vart objektet hamnar någonstans</w:t>
+      </w:r>
+      <w:r>
+        <w:rPr>
+          <w:lang w:val="sv-SE"/>
+        </w:rPr>
+        <w:t xml:space="preserve"> (Droppable)</w:t>
+      </w:r>
+      <w:r>
+        <w:rPr>
+          <w:lang w:val="sv-SE"/>
+        </w:rPr>
+        <w:t>,</w:t>
+      </w:r>
+      <w:r>
+        <w:rPr>
+          <w:lang w:val="sv-SE"/>
+        </w:rPr>
+        <w:t xml:space="preserve"> sen lagras all information i ett object BookModel som består av andra objekt (frameModel och ObjectModel)</w:t>
+      </w:r>
       <w:r>
         <w:rPr>
           <w:lang w:val="sv-SE"/>
         </w:rPr>
         <w:t xml:space="preserve"> </w:t>
       </w:r>
-    </w:p>
-    <w:p>
-      <w:pPr>
-        <w:pStyle w:val="ListParagraph"/>
-        <w:ind w:left="1800"/>
-        <w:rPr>
-          <w:lang w:val="sv-SE"/>
-        </w:rPr>
-      </w:pPr>
-    </w:p>
-    <w:p>
-      <w:pPr>
-        <w:pStyle w:val="ListParagraph"/>
-        <w:ind w:left="1800"/>
-        <w:rPr>
-          <w:lang w:val="sv-SE"/>
-        </w:rPr>
-      </w:pPr>
-    </w:p>
-    <w:p>
-      <w:pPr>
-        <w:pStyle w:val="ListParagraph"/>
-        <w:ind w:left="1800"/>
-        <w:rPr>
-          <w:lang w:val="sv-SE"/>
-        </w:rPr>
-      </w:pPr>
-    </w:p>
-    <w:p>
-      <w:pPr>
-        <w:pStyle w:val="ListParagraph"/>
-        <w:ind w:left="1800"/>
-        <w:rPr>
-          <w:lang w:val="sv-SE"/>
-        </w:rPr>
-      </w:pPr>
-    </w:p>
-    <w:p>
-      <w:pPr>
-        <w:pStyle w:val="ListParagraph"/>
-        <w:ind w:left="1800"/>
-        <w:rPr>
-          <w:lang w:val="sv-SE"/>
-        </w:rPr>
-      </w:pPr>
-    </w:p>
-    <w:p>
-      <w:pPr>
-        <w:rPr>
-          <w:lang w:val="sv-SE"/>
-        </w:rPr>
-      </w:pPr>
-      <w:r>
-        <w:rPr>
-          <w:lang w:val="sv-SE"/>
-        </w:rPr>
-        <w:t xml:space="preserve">   3.5 Språk</w:t>
-      </w:r>
-    </w:p>
-    <w:p>
-      <w:pPr>
-        <w:rPr>
-          <w:lang w:val="sv-SE"/>
-        </w:rPr>
-      </w:pPr>
-      <w:r>
-        <w:rPr>
-          <w:lang w:val="sv-SE"/>
-        </w:rPr>
-        <w:t xml:space="preserve">      Möjlighet att kunna välja olika språk</w:t>
-      </w:r>
-      <w:r>
-        <w:rPr>
-          <w:lang w:val="sv-SE"/>
-        </w:rPr>
-        <w:t xml:space="preserve">. Språket som väljs utt skall vara tillgänglig på alla </w:t>
-      </w:r>
-      <w:r>
-        <w:rPr>
-          <w:lang w:val="sv-SE"/>
-        </w:rPr>
-        <w:br/>
-        <w:t xml:space="preserve">      sidor.</w:t>
-      </w:r>
-    </w:p>
-    <w:p>
-      <w:pPr>
-        <w:rPr>
-          <w:lang w:val="sv-SE"/>
-        </w:rPr>
-      </w:pPr>
-      <w:r>
-        <w:rPr>
-          <w:lang w:val="sv-SE"/>
-        </w:rPr>
-        <w:t xml:space="preserve">  4   Ljud</w:t>
-      </w:r>
-    </w:p>
-    <w:p>
-      <w:pPr>
-        <w:rPr>
-          <w:lang w:val="sv-SE"/>
-        </w:rPr>
-      </w:pPr>
-      <w:r>
-        <w:rPr>
-          <w:lang w:val="sv-SE"/>
-        </w:rPr>
-        <w:t xml:space="preserve">       Det skall ju gå att lägga till ljud för olika specialla effekter (  wav,mp3)</w:t>
-      </w:r>
-    </w:p>
-    <w:p>
-      <w:pPr>
+      <w:r>
+        <w:rPr>
+          <w:lang w:val="sv-SE"/>
+        </w:rPr>
+        <w:t xml:space="preserve"> . BookModel skickas till AddObjectToContent Controller som i sin del anropar metoden med samma namn i BookRepository. Där läggs till informationen i xml filen som sen returneras om igen till View delen som en BookModel .</w:t>
+      </w:r>
+    </w:p>
+    <w:p>
+      <w:pPr>
+        <w:pStyle w:val="ListParagraph"/>
+        <w:ind w:left="435"/>
+        <w:rPr>
+          <w:lang w:val="sv-SE"/>
+        </w:rPr>
+      </w:pPr>
+    </w:p>
+    <w:p>
+      <w:pPr>
+        <w:pStyle w:val="ListParagraph"/>
+        <w:ind w:left="435"/>
+        <w:rPr>
+          <w:lang w:val="sv-SE"/>
+        </w:rPr>
+      </w:pPr>
+      <w:r>
+        <w:rPr>
+          <w:lang w:val="sv-SE"/>
+        </w:rPr>
+        <w:t xml:space="preserve">4.1.2 </w:t>
+      </w:r>
+    </w:p>
+    <w:p>
+      <w:pPr>
+        <w:pStyle w:val="ListParagraph"/>
+        <w:ind w:left="435"/>
         <w:rPr>
           <w:lang w:val="sv-SE"/>
         </w:rPr>
@@ -3011,15 +3363,16 @@
     </w:lvl>
   </w:abstractNum>
   <w:abstractNum w:abstractNumId="2">
-    <w:nsid w:val="5E3D087C"/>
+    <w:nsid w:val="449661CE"/>
     <w:multiLevelType w:val="hybridMultilevel"/>
-    <w:tmpl w:val="5A968E3E"/>
-    <w:lvl w:ilvl="0" w:tplc="36E0A5F0">
+    <w:tmpl w:val="BD00519A"/>
+    <w:lvl w:ilvl="0" w:tplc="2E7C9F8E">
+      <w:start w:val="4"/>
       <w:numFmt w:val="bullet"/>
       <w:lvlText w:val="-"/>
       <w:lvlJc w:val="left"/>
       <w:pPr>
-        <w:ind w:left="1080" w:hanging="360"/>
+        <w:ind w:left="1140" w:hanging="360"/>
       </w:pPr>
       <w:rPr>
         <w:rFonts w:ascii="Calibri" w:eastAsiaTheme="minorHAnsi" w:hAnsi="Calibri" w:cstheme="minorBidi" w:hint="default"/>
@@ -3031,7 +3384,7 @@
       <w:lvlText w:val="o"/>
       <w:lvlJc w:val="left"/>
       <w:pPr>
-        <w:ind w:left="1800" w:hanging="360"/>
+        <w:ind w:left="1860" w:hanging="360"/>
       </w:pPr>
       <w:rPr>
         <w:rFonts w:ascii="Courier New" w:hAnsi="Courier New" w:cs="Courier New" w:hint="default"/>
@@ -3043,7 +3396,7 @@
       <w:lvlText w:val=""/>
       <w:lvlJc w:val="left"/>
       <w:pPr>
-        <w:ind w:left="2520" w:hanging="360"/>
+        <w:ind w:left="2580" w:hanging="360"/>
       </w:pPr>
       <w:rPr>
         <w:rFonts w:ascii="Wingdings" w:hAnsi="Wingdings" w:hint="default"/>
@@ -3055,7 +3408,7 @@
       <w:lvlText w:val=""/>
       <w:lvlJc w:val="left"/>
       <w:pPr>
-        <w:ind w:left="3240" w:hanging="360"/>
+        <w:ind w:left="3300" w:hanging="360"/>
       </w:pPr>
       <w:rPr>
         <w:rFonts w:ascii="Symbol" w:hAnsi="Symbol" w:hint="default"/>
@@ -3067,7 +3420,7 @@
       <w:lvlText w:val="o"/>
       <w:lvlJc w:val="left"/>
       <w:pPr>
-        <w:ind w:left="3960" w:hanging="360"/>
+        <w:ind w:left="4020" w:hanging="360"/>
       </w:pPr>
       <w:rPr>
         <w:rFonts w:ascii="Courier New" w:hAnsi="Courier New" w:cs="Courier New" w:hint="default"/>
@@ -3079,7 +3432,7 @@
       <w:lvlText w:val=""/>
       <w:lvlJc w:val="left"/>
       <w:pPr>
-        <w:ind w:left="4680" w:hanging="360"/>
+        <w:ind w:left="4740" w:hanging="360"/>
       </w:pPr>
       <w:rPr>
         <w:rFonts w:ascii="Wingdings" w:hAnsi="Wingdings" w:hint="default"/>
@@ -3091,7 +3444,7 @@
       <w:lvlText w:val=""/>
       <w:lvlJc w:val="left"/>
       <w:pPr>
-        <w:ind w:left="5400" w:hanging="360"/>
+        <w:ind w:left="5460" w:hanging="360"/>
       </w:pPr>
       <w:rPr>
         <w:rFonts w:ascii="Symbol" w:hAnsi="Symbol" w:hint="default"/>
@@ -3103,7 +3456,7 @@
       <w:lvlText w:val="o"/>
       <w:lvlJc w:val="left"/>
       <w:pPr>
-        <w:ind w:left="6120" w:hanging="360"/>
+        <w:ind w:left="6180" w:hanging="360"/>
       </w:pPr>
       <w:rPr>
         <w:rFonts w:ascii="Courier New" w:hAnsi="Courier New" w:cs="Courier New" w:hint="default"/>
@@ -3115,6 +3468,118 @@
       <w:lvlText w:val=""/>
       <w:lvlJc w:val="left"/>
       <w:pPr>
+        <w:ind w:left="6900" w:hanging="360"/>
+      </w:pPr>
+      <w:rPr>
+        <w:rFonts w:ascii="Wingdings" w:hAnsi="Wingdings" w:hint="default"/>
+      </w:rPr>
+    </w:lvl>
+  </w:abstractNum>
+  <w:abstractNum w:abstractNumId="3">
+    <w:nsid w:val="5E3D087C"/>
+    <w:multiLevelType w:val="hybridMultilevel"/>
+    <w:tmpl w:val="5A968E3E"/>
+    <w:lvl w:ilvl="0" w:tplc="36E0A5F0">
+      <w:numFmt w:val="bullet"/>
+      <w:lvlText w:val="-"/>
+      <w:lvlJc w:val="left"/>
+      <w:pPr>
+        <w:ind w:left="1080" w:hanging="360"/>
+      </w:pPr>
+      <w:rPr>
+        <w:rFonts w:ascii="Calibri" w:eastAsiaTheme="minorHAnsi" w:hAnsi="Calibri" w:cstheme="minorBidi" w:hint="default"/>
+      </w:rPr>
+    </w:lvl>
+    <w:lvl w:ilvl="1" w:tplc="041D0003" w:tentative="1">
+      <w:start w:val="1"/>
+      <w:numFmt w:val="bullet"/>
+      <w:lvlText w:val="o"/>
+      <w:lvlJc w:val="left"/>
+      <w:pPr>
+        <w:ind w:left="1800" w:hanging="360"/>
+      </w:pPr>
+      <w:rPr>
+        <w:rFonts w:ascii="Courier New" w:hAnsi="Courier New" w:cs="Courier New" w:hint="default"/>
+      </w:rPr>
+    </w:lvl>
+    <w:lvl w:ilvl="2" w:tplc="041D0005" w:tentative="1">
+      <w:start w:val="1"/>
+      <w:numFmt w:val="bullet"/>
+      <w:lvlText w:val=""/>
+      <w:lvlJc w:val="left"/>
+      <w:pPr>
+        <w:ind w:left="2520" w:hanging="360"/>
+      </w:pPr>
+      <w:rPr>
+        <w:rFonts w:ascii="Wingdings" w:hAnsi="Wingdings" w:hint="default"/>
+      </w:rPr>
+    </w:lvl>
+    <w:lvl w:ilvl="3" w:tplc="041D0001" w:tentative="1">
+      <w:start w:val="1"/>
+      <w:numFmt w:val="bullet"/>
+      <w:lvlText w:val=""/>
+      <w:lvlJc w:val="left"/>
+      <w:pPr>
+        <w:ind w:left="3240" w:hanging="360"/>
+      </w:pPr>
+      <w:rPr>
+        <w:rFonts w:ascii="Symbol" w:hAnsi="Symbol" w:hint="default"/>
+      </w:rPr>
+    </w:lvl>
+    <w:lvl w:ilvl="4" w:tplc="041D0003" w:tentative="1">
+      <w:start w:val="1"/>
+      <w:numFmt w:val="bullet"/>
+      <w:lvlText w:val="o"/>
+      <w:lvlJc w:val="left"/>
+      <w:pPr>
+        <w:ind w:left="3960" w:hanging="360"/>
+      </w:pPr>
+      <w:rPr>
+        <w:rFonts w:ascii="Courier New" w:hAnsi="Courier New" w:cs="Courier New" w:hint="default"/>
+      </w:rPr>
+    </w:lvl>
+    <w:lvl w:ilvl="5" w:tplc="041D0005" w:tentative="1">
+      <w:start w:val="1"/>
+      <w:numFmt w:val="bullet"/>
+      <w:lvlText w:val=""/>
+      <w:lvlJc w:val="left"/>
+      <w:pPr>
+        <w:ind w:left="4680" w:hanging="360"/>
+      </w:pPr>
+      <w:rPr>
+        <w:rFonts w:ascii="Wingdings" w:hAnsi="Wingdings" w:hint="default"/>
+      </w:rPr>
+    </w:lvl>
+    <w:lvl w:ilvl="6" w:tplc="041D0001" w:tentative="1">
+      <w:start w:val="1"/>
+      <w:numFmt w:val="bullet"/>
+      <w:lvlText w:val=""/>
+      <w:lvlJc w:val="left"/>
+      <w:pPr>
+        <w:ind w:left="5400" w:hanging="360"/>
+      </w:pPr>
+      <w:rPr>
+        <w:rFonts w:ascii="Symbol" w:hAnsi="Symbol" w:hint="default"/>
+      </w:rPr>
+    </w:lvl>
+    <w:lvl w:ilvl="7" w:tplc="041D0003" w:tentative="1">
+      <w:start w:val="1"/>
+      <w:numFmt w:val="bullet"/>
+      <w:lvlText w:val="o"/>
+      <w:lvlJc w:val="left"/>
+      <w:pPr>
+        <w:ind w:left="6120" w:hanging="360"/>
+      </w:pPr>
+      <w:rPr>
+        <w:rFonts w:ascii="Courier New" w:hAnsi="Courier New" w:cs="Courier New" w:hint="default"/>
+      </w:rPr>
+    </w:lvl>
+    <w:lvl w:ilvl="8" w:tplc="041D0005" w:tentative="1">
+      <w:start w:val="1"/>
+      <w:numFmt w:val="bullet"/>
+      <w:lvlText w:val=""/>
+      <w:lvlJc w:val="left"/>
+      <w:pPr>
         <w:ind w:left="6840" w:hanging="360"/>
       </w:pPr>
       <w:rPr>
@@ -3123,13 +3588,16 @@
     </w:lvl>
   </w:abstractNum>
   <w:num w:numId="1">
-    <w:abstractNumId w:val="2"/>
+    <w:abstractNumId w:val="3"/>
   </w:num>
   <w:num w:numId="2">
     <w:abstractNumId w:val="0"/>
   </w:num>
   <w:num w:numId="3">
     <w:abstractNumId w:val="1"/>
+  </w:num>
+  <w:num w:numId="4">
+    <w:abstractNumId w:val="2"/>
   </w:num>
 </w:numbering>
 </file>
@@ -3886,7 +4354,7 @@
 </file>
 
 <file path=customXml/itemProps1.xml><?xml version="1.0" encoding="utf-8"?>
-<ds:datastoreItem xmlns:ds="http://schemas.openxmlformats.org/officeDocument/2006/customXml" ds:itemID="{74DE44F4-746C-4151-A5BB-F142E787DD64}">
+<ds:datastoreItem xmlns:ds="http://schemas.openxmlformats.org/officeDocument/2006/customXml" ds:itemID="{B38625AD-B232-4D37-B5DF-07BCE71805F0}">
   <ds:schemaRefs>
     <ds:schemaRef ds:uri="http://schemas.openxmlformats.org/officeDocument/2006/bibliography"/>
   </ds:schemaRefs>

</xml_diff>